<commit_message>
Update AATAMS acoustic reports
</commit_message>
<xml_diff>
--- a/report/FAIMMS_ReportTemplates_v2.1.docx
+++ b/report/FAIMMS_ReportTemplates_v2.1.docx
@@ -80,9 +80,7 @@
           <w:t>2</w:t>
         </w:r>
       </w:ins>
-      <w:bookmarkStart w:id="1" w:name="_GoBack"/>
-      <w:bookmarkEnd w:id="1"/>
-      <w:del w:id="2" w:author="Xavier Hoenner" w:date="2014-05-01T12:40:00Z">
+      <w:del w:id="1" w:author="Xavier Hoenner" w:date="2014-05-01T12:40:00Z">
         <w:r>
           <w:rPr>
             <w:szCs w:val="24"/>
@@ -247,7 +245,7 @@
                 <w:szCs w:val="24"/>
               </w:rPr>
             </w:pPr>
-            <w:del w:id="3" w:author="Xavier Hoenner" w:date="2014-05-01T12:31:00Z">
+            <w:del w:id="2" w:author="Xavier Hoenner" w:date="2014-05-01T12:31:00Z">
               <w:r>
                 <w:rPr>
                   <w:szCs w:val="24"/>
@@ -261,7 +259,7 @@
                 <w:delText>dev</w:delText>
               </w:r>
             </w:del>
-            <w:ins w:id="4" w:author="Xavier Hoenner" w:date="2014-05-01T12:31:00Z">
+            <w:ins w:id="3" w:author="Xavier Hoenner" w:date="2014-05-01T12:31:00Z">
               <w:r>
                 <w:rPr>
                   <w:szCs w:val="24"/>
@@ -309,7 +307,7 @@
                 <w:szCs w:val="24"/>
               </w:rPr>
             </w:pPr>
-            <w:del w:id="5" w:author="Xavier Hoenner" w:date="2014-05-01T12:31:00Z">
+            <w:del w:id="4" w:author="Xavier Hoenner" w:date="2014-05-01T12:31:00Z">
               <w:r>
                 <w:rPr>
                   <w:szCs w:val="24"/>
@@ -317,7 +315,7 @@
                 <w:delText>report_db</w:delText>
               </w:r>
             </w:del>
-            <w:ins w:id="6" w:author="Xavier Hoenner" w:date="2014-05-01T12:31:00Z">
+            <w:ins w:id="5" w:author="Xavier Hoenner" w:date="2014-05-01T12:31:00Z">
               <w:r>
                 <w:rPr>
                   <w:szCs w:val="24"/>
@@ -365,7 +363,7 @@
               </w:rPr>
               <w:t>report</w:t>
             </w:r>
-            <w:ins w:id="7" w:author="Xavier Hoenner" w:date="2014-05-01T12:31:00Z">
+            <w:ins w:id="6" w:author="Xavier Hoenner" w:date="2014-05-01T12:31:00Z">
               <w:r>
                 <w:rPr>
                   <w:szCs w:val="24"/>
@@ -460,7 +458,7 @@
       <w:r>
         <w:t xml:space="preserve"> None, data are already sorted</w:t>
       </w:r>
-      <w:del w:id="8" w:author="Xavier Hoenner" w:date="2014-05-01T12:36:00Z">
+      <w:del w:id="7" w:author="Xavier Hoenner" w:date="2014-05-01T12:36:00Z">
         <w:r>
           <w:delText xml:space="preserve"> by ASCENDING ‘</w:delText>
         </w:r>
@@ -538,7 +536,7 @@
       <w:r>
         <w:t xml:space="preserve">, </w:t>
       </w:r>
-      <w:del w:id="9" w:author="Xavier Hoenner" w:date="2014-05-01T12:32:00Z">
+      <w:del w:id="8" w:author="Xavier Hoenner" w:date="2014-05-01T12:32:00Z">
         <w:r>
           <w:delText>quality controlled datasets</w:delText>
         </w:r>
@@ -561,22 +559,22 @@
       <w:r>
         <w:t>temporal</w:t>
       </w:r>
-      <w:ins w:id="10" w:author="Xavier Hoenner" w:date="2014-05-01T12:32:00Z">
+      <w:ins w:id="9" w:author="Xavier Hoenner" w:date="2014-05-01T12:32:00Z">
         <w:r>
           <w:t xml:space="preserve">, </w:t>
         </w:r>
       </w:ins>
-      <w:ins w:id="11" w:author="Xavier Hoenner" w:date="2014-05-01T12:33:00Z">
+      <w:ins w:id="10" w:author="Xavier Hoenner" w:date="2014-05-01T12:33:00Z">
         <w:r>
           <w:t xml:space="preserve">latitudinal, </w:t>
         </w:r>
       </w:ins>
-      <w:ins w:id="12" w:author="Xavier Hoenner" w:date="2014-05-01T12:32:00Z">
+      <w:ins w:id="11" w:author="Xavier Hoenner" w:date="2014-05-01T12:32:00Z">
         <w:r>
           <w:t xml:space="preserve">longitudinal, </w:t>
         </w:r>
       </w:ins>
-      <w:del w:id="13" w:author="Xavier Hoenner" w:date="2014-05-01T12:33:00Z">
+      <w:del w:id="12" w:author="Xavier Hoenner" w:date="2014-05-01T12:33:00Z">
         <w:r>
           <w:delText xml:space="preserve"> </w:delText>
         </w:r>
@@ -615,7 +613,7 @@
         <w:rPr>
           <w:b/>
           <w:i/>
-          <w:rPrChange w:id="14" w:author="Xavier Hoenner" w:date="2015-08-17T16:30:00Z">
+          <w:rPrChange w:id="13" w:author="Xavier Hoenner" w:date="2015-08-17T16:30:00Z">
             <w:rPr/>
           </w:rPrChange>
         </w:rPr>
@@ -726,7 +724,7 @@
         </w:rPr>
         <w:br/>
       </w:r>
-      <w:ins w:id="15" w:author="Xavier Hoenner" w:date="2015-08-18T09:26:00Z">
+      <w:ins w:id="14" w:author="Xavier Hoenner" w:date="2015-08-18T09:26:00Z">
         <w:r>
           <w:rPr>
             <w:b/>
@@ -784,7 +782,7 @@
         </w:rPr>
         <w:br/>
       </w:r>
-      <w:del w:id="16" w:author="Xavier Hoenner" w:date="2015-08-18T09:26:00Z">
+      <w:del w:id="15" w:author="Xavier Hoenner" w:date="2015-08-18T09:26:00Z">
         <w:r>
           <w:rPr>
             <w:b/>
@@ -835,7 +833,7 @@
           <w:delText>): XX</w:delText>
         </w:r>
       </w:del>
-      <w:ins w:id="17" w:author="Xavier Hoenner" w:date="2015-08-17T16:28:00Z">
+      <w:ins w:id="16" w:author="Xavier Hoenner" w:date="2015-08-17T16:28:00Z">
         <w:r>
           <w:rPr>
             <w:b/>
@@ -844,7 +842,7 @@
           <w:t>Total number of quality controlled datasets (‘no_data’): XX</w:t>
         </w:r>
       </w:ins>
-      <w:ins w:id="18" w:author="Xavier Hoenner" w:date="2015-08-17T16:30:00Z">
+      <w:ins w:id="17" w:author="Xavier Hoenner" w:date="2015-08-17T16:30:00Z">
         <w:r>
           <w:rPr>
             <w:b/>
@@ -870,7 +868,7 @@
           <w:t>Total number of non-QAQC’d measurements (‘no_data3’):XX</w:t>
         </w:r>
       </w:ins>
-      <w:del w:id="19" w:author="Xavier Hoenner" w:date="2014-05-01T12:32:00Z">
+      <w:del w:id="18" w:author="Xavier Hoenner" w:date="2014-05-01T12:32:00Z">
         <w:r>
           <w:rPr>
             <w:b/>
@@ -923,7 +921,7 @@
         <w:lastRenderedPageBreak/>
         <w:t>Temporal range (‘temporal_range’): XX</w:t>
       </w:r>
-      <w:ins w:id="20" w:author="Xavier Hoenner" w:date="2014-05-01T12:34:00Z">
+      <w:ins w:id="19" w:author="Xavier Hoenner" w:date="2014-05-01T12:34:00Z">
         <w:r>
           <w:rPr>
             <w:b/>
@@ -933,7 +931,7 @@
           <w:t>Latitudinal range (‘lat_range’): XX</w:t>
         </w:r>
       </w:ins>
-      <w:ins w:id="21" w:author="Xavier Hoenner" w:date="2014-05-01T12:33:00Z">
+      <w:ins w:id="20" w:author="Xavier Hoenner" w:date="2014-05-01T12:33:00Z">
         <w:r>
           <w:rPr>
             <w:b/>
@@ -986,11 +984,11 @@
       <w:r>
         <w:t xml:space="preserve"> </w:t>
       </w:r>
-      <w:ins w:id="22" w:author="Xavier Hoenner" w:date="2013-07-11T15:07:00Z">
-        <w:r>
-          <w:rPr>
-            <w:b/>
-            <w:rPrChange w:id="23" w:author="Xavier Hoenner" w:date="2013-07-11T15:08:00Z">
+      <w:ins w:id="21" w:author="Xavier Hoenner" w:date="2013-07-11T15:07:00Z">
+        <w:r>
+          <w:rPr>
+            <w:b/>
+            <w:rPrChange w:id="22" w:author="Xavier Hoenner" w:date="2013-07-11T15:08:00Z">
               <w:rPr/>
             </w:rPrChange>
           </w:rPr>
@@ -1000,72 +998,72 @@
           <w:t>:</w:t>
         </w:r>
       </w:ins>
-      <w:ins w:id="24" w:author="Xavier Hoenner" w:date="2013-07-11T15:08:00Z">
+      <w:ins w:id="23" w:author="Xavier Hoenner" w:date="2013-07-11T15:08:00Z">
         <w:r>
           <w:t xml:space="preserve"> Number of relay poles and sensor floats forming the sensor network.</w:t>
         </w:r>
       </w:ins>
-      <w:ins w:id="25" w:author="Xavier Hoenner" w:date="2013-07-11T15:07:00Z">
+      <w:ins w:id="24" w:author="Xavier Hoenner" w:date="2013-07-11T15:07:00Z">
         <w:r>
           <w:t xml:space="preserve"> </w:t>
         </w:r>
       </w:ins>
-      <w:ins w:id="26" w:author="Xavier Hoenner" w:date="2013-07-11T15:10:00Z">
+      <w:ins w:id="25" w:author="Xavier Hoenner" w:date="2013-07-11T15:10:00Z">
         <w:r>
           <w:t xml:space="preserve">Relay poles </w:t>
         </w:r>
       </w:ins>
-      <w:ins w:id="27" w:author="Xavier Hoenner" w:date="2013-07-11T15:16:00Z">
+      <w:ins w:id="26" w:author="Xavier Hoenner" w:date="2013-07-11T15:16:00Z">
         <w:r>
           <w:t xml:space="preserve">typically </w:t>
         </w:r>
       </w:ins>
-      <w:ins w:id="28" w:author="Xavier Hoenner" w:date="2013-07-11T15:11:00Z">
+      <w:ins w:id="27" w:author="Xavier Hoenner" w:date="2013-07-11T15:11:00Z">
         <w:r>
           <w:t xml:space="preserve">transmit data recorded by </w:t>
         </w:r>
       </w:ins>
-      <w:ins w:id="29" w:author="Xavier Hoenner" w:date="2013-07-11T15:12:00Z">
+      <w:ins w:id="28" w:author="Xavier Hoenner" w:date="2013-07-11T15:12:00Z">
         <w:r>
           <w:t xml:space="preserve">multiple </w:t>
         </w:r>
       </w:ins>
-      <w:ins w:id="30" w:author="Xavier Hoenner" w:date="2013-07-11T15:11:00Z">
+      <w:ins w:id="29" w:author="Xavier Hoenner" w:date="2013-07-11T15:11:00Z">
         <w:r>
           <w:t xml:space="preserve">sensors </w:t>
         </w:r>
       </w:ins>
-      <w:ins w:id="31" w:author="Xavier Hoenner" w:date="2013-07-11T15:12:00Z">
+      <w:ins w:id="30" w:author="Xavier Hoenner" w:date="2013-07-11T15:12:00Z">
         <w:r>
           <w:t xml:space="preserve">mounted </w:t>
         </w:r>
       </w:ins>
-      <w:ins w:id="32" w:author="Xavier Hoenner" w:date="2013-07-11T15:11:00Z">
+      <w:ins w:id="31" w:author="Xavier Hoenner" w:date="2013-07-11T15:11:00Z">
         <w:r>
           <w:t xml:space="preserve">on sensor floats </w:t>
         </w:r>
       </w:ins>
-      <w:ins w:id="33" w:author="Xavier Hoenner" w:date="2013-07-11T15:10:00Z">
+      <w:ins w:id="32" w:author="Xavier Hoenner" w:date="2013-07-11T15:10:00Z">
         <w:r>
           <w:t>to a base station</w:t>
         </w:r>
       </w:ins>
-      <w:ins w:id="34" w:author="Xavier Hoenner" w:date="2013-07-11T15:13:00Z">
+      <w:ins w:id="33" w:author="Xavier Hoenner" w:date="2013-07-11T15:13:00Z">
         <w:r>
           <w:t xml:space="preserve">, which has </w:t>
         </w:r>
       </w:ins>
-      <w:ins w:id="35" w:author="Xavier Hoenner" w:date="2013-07-11T15:15:00Z">
+      <w:ins w:id="34" w:author="Xavier Hoenner" w:date="2013-07-11T15:15:00Z">
         <w:r>
           <w:t xml:space="preserve">a </w:t>
         </w:r>
       </w:ins>
-      <w:ins w:id="36" w:author="Xavier Hoenner" w:date="2013-07-11T15:13:00Z">
+      <w:ins w:id="35" w:author="Xavier Hoenner" w:date="2013-07-11T15:13:00Z">
         <w:r>
           <w:t>high-speed link back to the Australian mainland.</w:t>
         </w:r>
       </w:ins>
-      <w:ins w:id="37" w:author="Xavier Hoenner" w:date="2015-08-17T16:30:00Z">
+      <w:ins w:id="36" w:author="Xavier Hoenner" w:date="2015-08-17T16:30:00Z">
         <w:r>
           <w:br/>
         </w:r>
@@ -1082,12 +1080,12 @@
           <w:t>Number of sensors for which quality controlled data is transmitted.</w:t>
         </w:r>
       </w:ins>
-      <w:ins w:id="38" w:author="Xavier Hoenner" w:date="2013-07-11T15:07:00Z">
+      <w:ins w:id="37" w:author="Xavier Hoenner" w:date="2013-07-11T15:07:00Z">
         <w:r>
           <w:br/>
         </w:r>
       </w:ins>
-      <w:del w:id="39" w:author="Xavier Hoenner" w:date="2013-07-11T11:35:00Z">
+      <w:del w:id="38" w:author="Xavier Hoenner" w:date="2013-07-11T11:35:00Z">
         <w:r>
           <w:rPr>
             <w:b/>
@@ -1101,7 +1099,7 @@
           <w:br/>
         </w:r>
       </w:del>
-      <w:del w:id="40" w:author="Xavier Hoenner" w:date="2014-05-01T12:36:00Z">
+      <w:del w:id="39" w:author="Xavier Hoenner" w:date="2014-05-01T12:36:00Z">
         <w:r>
           <w:rPr>
             <w:b/>
@@ -1175,7 +1173,7 @@
       <w:r>
         <w:br/>
       </w:r>
-      <w:del w:id="41" w:author="Xavier Hoenner" w:date="2015-08-18T09:21:00Z">
+      <w:del w:id="40" w:author="Xavier Hoenner" w:date="2015-08-18T09:21:00Z">
         <w:r>
           <w:rPr>
             <w:b/>
@@ -1201,7 +1199,7 @@
           <w:delText>overage</w:delText>
         </w:r>
       </w:del>
-      <w:ins w:id="42" w:author="Xavier Hoenner" w:date="2015-08-18T09:21:00Z">
+      <w:ins w:id="41" w:author="Xavier Hoenner" w:date="2015-08-18T09:21:00Z">
         <w:r>
           <w:rPr>
             <w:b/>
@@ -1212,12 +1210,12 @@
       <w:r>
         <w:t xml:space="preserve">: </w:t>
       </w:r>
-      <w:del w:id="43" w:author="Xavier Hoenner" w:date="2015-08-18T09:21:00Z">
+      <w:del w:id="42" w:author="Xavier Hoenner" w:date="2015-08-18T09:21:00Z">
         <w:r>
           <w:delText>Mean n</w:delText>
         </w:r>
       </w:del>
-      <w:ins w:id="44" w:author="Xavier Hoenner" w:date="2015-08-18T09:37:00Z">
+      <w:ins w:id="43" w:author="Xavier Hoenner" w:date="2015-08-18T09:37:00Z">
         <w:r>
           <w:t>N</w:t>
         </w:r>
@@ -1225,7 +1223,7 @@
       <w:r>
         <w:t xml:space="preserve">umber of </w:t>
       </w:r>
-      <w:del w:id="45" w:author="Xavier Hoenner" w:date="2014-05-30T14:57:00Z">
+      <w:del w:id="44" w:author="Xavier Hoenner" w:date="2014-05-30T14:57:00Z">
         <w:r>
           <w:delText>days</w:delText>
         </w:r>
@@ -1233,7 +1231,7 @@
           <w:delText xml:space="preserve"> </w:delText>
         </w:r>
       </w:del>
-      <w:ins w:id="46" w:author="Xavier Hoenner" w:date="2014-05-30T14:57:00Z">
+      <w:ins w:id="45" w:author="Xavier Hoenner" w:date="2014-05-30T14:57:00Z">
         <w:r>
           <w:t>years</w:t>
         </w:r>
@@ -1244,15 +1242,27 @@
       <w:r>
         <w:t>between the data recording start and end dates</w:t>
       </w:r>
-      <w:ins w:id="47" w:author="Xavier Hoenner" w:date="2015-08-18T09:37:00Z">
-        <w:r>
-          <w:t xml:space="preserve"> (Minimum – maximum)</w:t>
+      <w:ins w:id="46" w:author="Xavier Hoenner" w:date="2015-08-18T09:37:00Z">
+        <w:r>
+          <w:t xml:space="preserve"> (</w:t>
         </w:r>
       </w:ins>
+      <w:ins w:id="47" w:author="Xavier Hoenner" w:date="2015-09-03T11:02:00Z">
+        <w:r>
+          <w:t>m</w:t>
+        </w:r>
+      </w:ins>
+      <w:bookmarkStart w:id="48" w:name="_GoBack"/>
+      <w:bookmarkEnd w:id="48"/>
+      <w:ins w:id="49" w:author="Xavier Hoenner" w:date="2015-08-18T09:37:00Z">
+        <w:r>
+          <w:t>inimum – maximum)</w:t>
+        </w:r>
+      </w:ins>
       <w:r>
         <w:t>.</w:t>
       </w:r>
-      <w:del w:id="48" w:author="Xavier Hoenner" w:date="2014-05-01T12:36:00Z">
+      <w:del w:id="50" w:author="Xavier Hoenner" w:date="2014-05-01T12:36:00Z">
         <w:r>
           <w:br/>
         </w:r>
@@ -1374,7 +1384,7 @@
         <w:tblW w:w="0" w:type="auto"/>
         <w:jc w:val="center"/>
         <w:tblLook w:val="04A0" w:firstRow="1" w:lastRow="0" w:firstColumn="1" w:lastColumn="0" w:noHBand="0" w:noVBand="1"/>
-        <w:tblPrChange w:id="49" w:author="Xavier Hoenner" w:date="2015-08-18T09:23:00Z">
+        <w:tblPrChange w:id="51" w:author="Xavier Hoenner" w:date="2015-08-18T09:23:00Z">
           <w:tblPr>
             <w:tblStyle w:val="TableGrid"/>
             <w:tblW w:w="0" w:type="auto"/>
@@ -1393,7 +1403,7 @@
         <w:gridCol w:w="883"/>
         <w:gridCol w:w="791"/>
         <w:gridCol w:w="2231"/>
-        <w:tblGridChange w:id="50">
+        <w:tblGridChange w:id="52">
           <w:tblGrid>
             <w:gridCol w:w="744"/>
             <w:gridCol w:w="901"/>
@@ -1410,64 +1420,12 @@
       <w:tr>
         <w:trPr>
           <w:jc w:val="center"/>
-          <w:trPrChange w:id="51" w:author="Xavier Hoenner" w:date="2015-08-18T09:23:00Z">
+          <w:trPrChange w:id="53" w:author="Xavier Hoenner" w:date="2015-08-18T09:23:00Z">
             <w:trPr>
               <w:jc w:val="center"/>
             </w:trPr>
           </w:trPrChange>
         </w:trPr>
-        <w:tc>
-          <w:tcPr>
-            <w:tcW w:w="0" w:type="auto"/>
-            <w:vAlign w:val="center"/>
-            <w:tcPrChange w:id="52" w:author="Xavier Hoenner" w:date="2015-08-18T09:23:00Z">
-              <w:tcPr>
-                <w:tcW w:w="0" w:type="auto"/>
-                <w:vAlign w:val="center"/>
-              </w:tcPr>
-            </w:tcPrChange>
-          </w:tcPr>
-          <w:p>
-            <w:pPr>
-              <w:jc w:val="center"/>
-              <w:rPr>
-                <w:b/>
-              </w:rPr>
-            </w:pPr>
-            <w:r>
-              <w:rPr>
-                <w:b/>
-              </w:rPr>
-              <w:t>site_name</w:t>
-            </w:r>
-          </w:p>
-        </w:tc>
-        <w:tc>
-          <w:tcPr>
-            <w:tcW w:w="0" w:type="auto"/>
-            <w:vAlign w:val="center"/>
-            <w:tcPrChange w:id="53" w:author="Xavier Hoenner" w:date="2015-08-18T09:23:00Z">
-              <w:tcPr>
-                <w:tcW w:w="0" w:type="auto"/>
-                <w:vAlign w:val="center"/>
-              </w:tcPr>
-            </w:tcPrChange>
-          </w:tcPr>
-          <w:p>
-            <w:pPr>
-              <w:jc w:val="center"/>
-              <w:rPr>
-                <w:b/>
-              </w:rPr>
-            </w:pPr>
-            <w:r>
-              <w:rPr>
-                <w:b/>
-              </w:rPr>
-              <w:t>no_platforms</w:t>
-            </w:r>
-          </w:p>
-        </w:tc>
         <w:tc>
           <w:tcPr>
             <w:tcW w:w="0" w:type="auto"/>
@@ -1490,7 +1448,7 @@
               <w:rPr>
                 <w:b/>
               </w:rPr>
-              <w:t>no_sensors</w:t>
+              <w:t>site_name</w:t>
             </w:r>
           </w:p>
         </w:tc>
@@ -1509,17 +1467,69 @@
             <w:pPr>
               <w:jc w:val="center"/>
               <w:rPr>
-                <w:ins w:id="56" w:author="Xavier Hoenner" w:date="2015-08-18T09:15:00Z"/>
                 <w:b/>
               </w:rPr>
-              <w:pPrChange w:id="57" w:author="Xavier Hoenner" w:date="2015-08-18T09:15:00Z">
+            </w:pPr>
+            <w:r>
+              <w:rPr>
+                <w:b/>
+              </w:rPr>
+              <w:t>no_platforms</w:t>
+            </w:r>
+          </w:p>
+        </w:tc>
+        <w:tc>
+          <w:tcPr>
+            <w:tcW w:w="0" w:type="auto"/>
+            <w:vAlign w:val="center"/>
+            <w:tcPrChange w:id="56" w:author="Xavier Hoenner" w:date="2015-08-18T09:23:00Z">
+              <w:tcPr>
+                <w:tcW w:w="0" w:type="auto"/>
+                <w:vAlign w:val="center"/>
+              </w:tcPr>
+            </w:tcPrChange>
+          </w:tcPr>
+          <w:p>
+            <w:pPr>
+              <w:jc w:val="center"/>
+              <w:rPr>
+                <w:b/>
+              </w:rPr>
+            </w:pPr>
+            <w:r>
+              <w:rPr>
+                <w:b/>
+              </w:rPr>
+              <w:t>no_sensors</w:t>
+            </w:r>
+          </w:p>
+        </w:tc>
+        <w:tc>
+          <w:tcPr>
+            <w:tcW w:w="0" w:type="auto"/>
+            <w:vAlign w:val="center"/>
+            <w:tcPrChange w:id="57" w:author="Xavier Hoenner" w:date="2015-08-18T09:23:00Z">
+              <w:tcPr>
+                <w:tcW w:w="0" w:type="auto"/>
+                <w:vAlign w:val="center"/>
+              </w:tcPr>
+            </w:tcPrChange>
+          </w:tcPr>
+          <w:p>
+            <w:pPr>
+              <w:jc w:val="center"/>
+              <w:rPr>
+                <w:ins w:id="58" w:author="Xavier Hoenner" w:date="2015-08-18T09:15:00Z"/>
+                <w:b/>
+              </w:rPr>
+              <w:pPrChange w:id="59" w:author="Xavier Hoenner" w:date="2015-08-18T09:15:00Z">
                 <w:pPr>
                   <w:spacing w:after="200" w:line="276" w:lineRule="auto"/>
                   <w:jc w:val="center"/>
                 </w:pPr>
               </w:pPrChange>
             </w:pPr>
-            <w:ins w:id="58" w:author="Xavier Hoenner" w:date="2015-08-18T09:15:00Z">
+            <w:ins w:id="60" w:author="Xavier Hoenner" w:date="2015-08-18T09:15:00Z">
               <w:r>
                 <w:rPr>
                   <w:b/>
@@ -1532,7 +1542,7 @@
         <w:tc>
           <w:tcPr>
             <w:tcW w:w="0" w:type="auto"/>
-            <w:tcPrChange w:id="59" w:author="Xavier Hoenner" w:date="2015-08-18T09:23:00Z">
+            <w:tcPrChange w:id="61" w:author="Xavier Hoenner" w:date="2015-08-18T09:23:00Z">
               <w:tcPr>
                 <w:tcW w:w="0" w:type="auto"/>
               </w:tcPr>
@@ -1557,7 +1567,7 @@
           <w:tcPr>
             <w:tcW w:w="0" w:type="auto"/>
             <w:vAlign w:val="center"/>
-            <w:tcPrChange w:id="60" w:author="Xavier Hoenner" w:date="2015-08-18T09:23:00Z">
+            <w:tcPrChange w:id="62" w:author="Xavier Hoenner" w:date="2015-08-18T09:23:00Z">
               <w:tcPr>
                 <w:tcW w:w="0" w:type="auto"/>
               </w:tcPr>
@@ -1567,17 +1577,17 @@
             <w:pPr>
               <w:jc w:val="center"/>
               <w:rPr>
-                <w:ins w:id="61" w:author="Xavier Hoenner" w:date="2015-08-18T09:22:00Z"/>
+                <w:ins w:id="63" w:author="Xavier Hoenner" w:date="2015-08-18T09:22:00Z"/>
                 <w:b/>
               </w:rPr>
-              <w:pPrChange w:id="62" w:author="Xavier Hoenner" w:date="2015-08-18T09:23:00Z">
+              <w:pPrChange w:id="64" w:author="Xavier Hoenner" w:date="2015-08-18T09:23:00Z">
                 <w:pPr>
                   <w:spacing w:after="200" w:line="276" w:lineRule="auto"/>
                   <w:jc w:val="center"/>
                 </w:pPr>
               </w:pPrChange>
             </w:pPr>
-            <w:ins w:id="63" w:author="Xavier Hoenner" w:date="2015-08-18T09:22:00Z">
+            <w:ins w:id="65" w:author="Xavier Hoenner" w:date="2015-08-18T09:22:00Z">
               <w:r>
                 <w:rPr>
                   <w:b/>
@@ -1585,58 +1595,6 @@
                 <w:t>no_measurements</w:t>
               </w:r>
             </w:ins>
-          </w:p>
-        </w:tc>
-        <w:tc>
-          <w:tcPr>
-            <w:tcW w:w="0" w:type="auto"/>
-            <w:vAlign w:val="center"/>
-            <w:tcPrChange w:id="64" w:author="Xavier Hoenner" w:date="2015-08-18T09:23:00Z">
-              <w:tcPr>
-                <w:tcW w:w="0" w:type="auto"/>
-                <w:vAlign w:val="center"/>
-              </w:tcPr>
-            </w:tcPrChange>
-          </w:tcPr>
-          <w:p>
-            <w:pPr>
-              <w:jc w:val="center"/>
-              <w:rPr>
-                <w:b/>
-              </w:rPr>
-            </w:pPr>
-            <w:r>
-              <w:rPr>
-                <w:b/>
-              </w:rPr>
-              <w:t>earliest_date</w:t>
-            </w:r>
-          </w:p>
-        </w:tc>
-        <w:tc>
-          <w:tcPr>
-            <w:tcW w:w="0" w:type="auto"/>
-            <w:vAlign w:val="center"/>
-            <w:tcPrChange w:id="65" w:author="Xavier Hoenner" w:date="2015-08-18T09:23:00Z">
-              <w:tcPr>
-                <w:tcW w:w="0" w:type="auto"/>
-                <w:vAlign w:val="center"/>
-              </w:tcPr>
-            </w:tcPrChange>
-          </w:tcPr>
-          <w:p>
-            <w:pPr>
-              <w:jc w:val="center"/>
-              <w:rPr>
-                <w:b/>
-              </w:rPr>
-            </w:pPr>
-            <w:r>
-              <w:rPr>
-                <w:b/>
-              </w:rPr>
-              <w:t>latest_date</w:t>
-            </w:r>
           </w:p>
         </w:tc>
         <w:tc>
@@ -1657,7 +1615,59 @@
                 <w:b/>
               </w:rPr>
             </w:pPr>
-            <w:del w:id="67" w:author="Xavier Hoenner" w:date="2015-08-18T09:15:00Z">
+            <w:r>
+              <w:rPr>
+                <w:b/>
+              </w:rPr>
+              <w:t>earliest_date</w:t>
+            </w:r>
+          </w:p>
+        </w:tc>
+        <w:tc>
+          <w:tcPr>
+            <w:tcW w:w="0" w:type="auto"/>
+            <w:vAlign w:val="center"/>
+            <w:tcPrChange w:id="67" w:author="Xavier Hoenner" w:date="2015-08-18T09:23:00Z">
+              <w:tcPr>
+                <w:tcW w:w="0" w:type="auto"/>
+                <w:vAlign w:val="center"/>
+              </w:tcPr>
+            </w:tcPrChange>
+          </w:tcPr>
+          <w:p>
+            <w:pPr>
+              <w:jc w:val="center"/>
+              <w:rPr>
+                <w:b/>
+              </w:rPr>
+            </w:pPr>
+            <w:r>
+              <w:rPr>
+                <w:b/>
+              </w:rPr>
+              <w:t>latest_date</w:t>
+            </w:r>
+          </w:p>
+        </w:tc>
+        <w:tc>
+          <w:tcPr>
+            <w:tcW w:w="0" w:type="auto"/>
+            <w:vAlign w:val="center"/>
+            <w:tcPrChange w:id="68" w:author="Xavier Hoenner" w:date="2015-08-18T09:23:00Z">
+              <w:tcPr>
+                <w:tcW w:w="0" w:type="auto"/>
+                <w:vAlign w:val="center"/>
+              </w:tcPr>
+            </w:tcPrChange>
+          </w:tcPr>
+          <w:p>
+            <w:pPr>
+              <w:jc w:val="center"/>
+              <w:rPr>
+                <w:b/>
+              </w:rPr>
+            </w:pPr>
+            <w:del w:id="69" w:author="Xavier Hoenner" w:date="2015-08-18T09:15:00Z">
               <w:r>
                 <w:rPr>
                   <w:b/>
@@ -1665,7 +1675,7 @@
                 <w:delText>mean_coverage_duration</w:delText>
               </w:r>
             </w:del>
-            <w:ins w:id="68" w:author="Xavier Hoenner" w:date="2015-08-18T09:15:00Z">
+            <w:ins w:id="70" w:author="Xavier Hoenner" w:date="2015-08-18T09:15:00Z">
               <w:r>
                 <w:rPr>
                   <w:b/>
@@ -1679,52 +1689,12 @@
       <w:tr>
         <w:trPr>
           <w:jc w:val="center"/>
-          <w:trPrChange w:id="69" w:author="Xavier Hoenner" w:date="2015-08-18T09:23:00Z">
+          <w:trPrChange w:id="71" w:author="Xavier Hoenner" w:date="2015-08-18T09:23:00Z">
             <w:trPr>
               <w:jc w:val="center"/>
             </w:trPr>
           </w:trPrChange>
         </w:trPr>
-        <w:tc>
-          <w:tcPr>
-            <w:tcW w:w="0" w:type="auto"/>
-            <w:vAlign w:val="center"/>
-            <w:tcPrChange w:id="70" w:author="Xavier Hoenner" w:date="2015-08-18T09:23:00Z">
-              <w:tcPr>
-                <w:tcW w:w="0" w:type="auto"/>
-                <w:vAlign w:val="center"/>
-              </w:tcPr>
-            </w:tcPrChange>
-          </w:tcPr>
-          <w:p>
-            <w:pPr>
-              <w:jc w:val="center"/>
-            </w:pPr>
-            <w:r>
-              <w:t>Site name</w:t>
-            </w:r>
-          </w:p>
-        </w:tc>
-        <w:tc>
-          <w:tcPr>
-            <w:tcW w:w="0" w:type="auto"/>
-            <w:vAlign w:val="center"/>
-            <w:tcPrChange w:id="71" w:author="Xavier Hoenner" w:date="2015-08-18T09:23:00Z">
-              <w:tcPr>
-                <w:tcW w:w="0" w:type="auto"/>
-                <w:vAlign w:val="center"/>
-              </w:tcPr>
-            </w:tcPrChange>
-          </w:tcPr>
-          <w:p>
-            <w:pPr>
-              <w:jc w:val="center"/>
-            </w:pPr>
-            <w:r>
-              <w:t># platform</w:t>
-            </w:r>
-          </w:p>
-        </w:tc>
         <w:tc>
           <w:tcPr>
             <w:tcW w:w="0" w:type="auto"/>
@@ -1741,7 +1711,7 @@
               <w:jc w:val="center"/>
             </w:pPr>
             <w:r>
-              <w:t># sensors</w:t>
+              <w:t>Site name</w:t>
             </w:r>
           </w:p>
         </w:tc>
@@ -1759,20 +1729,60 @@
           <w:p>
             <w:pPr>
               <w:jc w:val="center"/>
-              <w:rPr>
-                <w:ins w:id="74" w:author="Xavier Hoenner" w:date="2015-08-18T09:15:00Z"/>
-              </w:rPr>
-              <w:pPrChange w:id="75" w:author="Xavier Hoenner" w:date="2015-08-18T09:15:00Z">
+            </w:pPr>
+            <w:r>
+              <w:t># platform</w:t>
+            </w:r>
+          </w:p>
+        </w:tc>
+        <w:tc>
+          <w:tcPr>
+            <w:tcW w:w="0" w:type="auto"/>
+            <w:vAlign w:val="center"/>
+            <w:tcPrChange w:id="74" w:author="Xavier Hoenner" w:date="2015-08-18T09:23:00Z">
+              <w:tcPr>
+                <w:tcW w:w="0" w:type="auto"/>
+                <w:vAlign w:val="center"/>
+              </w:tcPr>
+            </w:tcPrChange>
+          </w:tcPr>
+          <w:p>
+            <w:pPr>
+              <w:jc w:val="center"/>
+            </w:pPr>
+            <w:r>
+              <w:t># sensors</w:t>
+            </w:r>
+          </w:p>
+        </w:tc>
+        <w:tc>
+          <w:tcPr>
+            <w:tcW w:w="0" w:type="auto"/>
+            <w:vAlign w:val="center"/>
+            <w:tcPrChange w:id="75" w:author="Xavier Hoenner" w:date="2015-08-18T09:23:00Z">
+              <w:tcPr>
+                <w:tcW w:w="0" w:type="auto"/>
+                <w:vAlign w:val="center"/>
+              </w:tcPr>
+            </w:tcPrChange>
+          </w:tcPr>
+          <w:p>
+            <w:pPr>
+              <w:jc w:val="center"/>
+              <w:rPr>
+                <w:ins w:id="76" w:author="Xavier Hoenner" w:date="2015-08-18T09:15:00Z"/>
+              </w:rPr>
+              <w:pPrChange w:id="77" w:author="Xavier Hoenner" w:date="2015-08-18T09:15:00Z">
                 <w:pPr>
                   <w:spacing w:after="200" w:line="276" w:lineRule="auto"/>
                   <w:jc w:val="center"/>
                 </w:pPr>
               </w:pPrChange>
             </w:pPr>
-            <w:ins w:id="76" w:author="Xavier Hoenner" w:date="2015-08-18T09:15:00Z">
+            <w:ins w:id="78" w:author="Xavier Hoenner" w:date="2015-08-18T09:15:00Z">
               <w:r>
                 <w:rPr>
-                  <w:rPrChange w:id="77" w:author="Xavier Hoenner" w:date="2015-08-18T09:15:00Z">
+                  <w:rPrChange w:id="79" w:author="Xavier Hoenner" w:date="2015-08-18T09:15:00Z">
                     <w:rPr>
                       <w:b/>
                     </w:rPr>
@@ -1786,7 +1796,7 @@
         <w:tc>
           <w:tcPr>
             <w:tcW w:w="0" w:type="auto"/>
-            <w:tcPrChange w:id="78" w:author="Xavier Hoenner" w:date="2015-08-18T09:23:00Z">
+            <w:tcPrChange w:id="80" w:author="Xavier Hoenner" w:date="2015-08-18T09:23:00Z">
               <w:tcPr>
                 <w:tcW w:w="0" w:type="auto"/>
               </w:tcPr>
@@ -1805,7 +1815,7 @@
           <w:tcPr>
             <w:tcW w:w="0" w:type="auto"/>
             <w:vAlign w:val="center"/>
-            <w:tcPrChange w:id="79" w:author="Xavier Hoenner" w:date="2015-08-18T09:23:00Z">
+            <w:tcPrChange w:id="81" w:author="Xavier Hoenner" w:date="2015-08-18T09:23:00Z">
               <w:tcPr>
                 <w:tcW w:w="0" w:type="auto"/>
               </w:tcPr>
@@ -1815,60 +1825,20 @@
             <w:pPr>
               <w:jc w:val="center"/>
               <w:rPr>
-                <w:ins w:id="80" w:author="Xavier Hoenner" w:date="2015-08-18T09:22:00Z"/>
-              </w:rPr>
-              <w:pPrChange w:id="81" w:author="Xavier Hoenner" w:date="2015-08-18T09:23:00Z">
+                <w:ins w:id="82" w:author="Xavier Hoenner" w:date="2015-08-18T09:22:00Z"/>
+              </w:rPr>
+              <w:pPrChange w:id="83" w:author="Xavier Hoenner" w:date="2015-08-18T09:23:00Z">
                 <w:pPr>
                   <w:spacing w:after="200" w:line="276" w:lineRule="auto"/>
                   <w:jc w:val="center"/>
                 </w:pPr>
               </w:pPrChange>
             </w:pPr>
-            <w:ins w:id="82" w:author="Xavier Hoenner" w:date="2015-08-18T09:23:00Z">
+            <w:ins w:id="84" w:author="Xavier Hoenner" w:date="2015-08-18T09:23:00Z">
               <w:r>
                 <w:t># measurements</w:t>
               </w:r>
             </w:ins>
-          </w:p>
-        </w:tc>
-        <w:tc>
-          <w:tcPr>
-            <w:tcW w:w="0" w:type="auto"/>
-            <w:vAlign w:val="center"/>
-            <w:tcPrChange w:id="83" w:author="Xavier Hoenner" w:date="2015-08-18T09:23:00Z">
-              <w:tcPr>
-                <w:tcW w:w="0" w:type="auto"/>
-                <w:vAlign w:val="center"/>
-              </w:tcPr>
-            </w:tcPrChange>
-          </w:tcPr>
-          <w:p>
-            <w:pPr>
-              <w:jc w:val="center"/>
-            </w:pPr>
-            <w:r>
-              <w:t>Start</w:t>
-            </w:r>
-          </w:p>
-        </w:tc>
-        <w:tc>
-          <w:tcPr>
-            <w:tcW w:w="0" w:type="auto"/>
-            <w:vAlign w:val="center"/>
-            <w:tcPrChange w:id="84" w:author="Xavier Hoenner" w:date="2015-08-18T09:23:00Z">
-              <w:tcPr>
-                <w:tcW w:w="0" w:type="auto"/>
-                <w:vAlign w:val="center"/>
-              </w:tcPr>
-            </w:tcPrChange>
-          </w:tcPr>
-          <w:p>
-            <w:pPr>
-              <w:jc w:val="center"/>
-            </w:pPr>
-            <w:r>
-              <w:t>End</w:t>
-            </w:r>
           </w:p>
         </w:tc>
         <w:tc>
@@ -1885,17 +1855,57 @@
           <w:p>
             <w:pPr>
               <w:jc w:val="center"/>
-              <w:pPrChange w:id="86" w:author="Xavier Hoenner" w:date="2015-08-18T09:22:00Z">
+            </w:pPr>
+            <w:r>
+              <w:t>Start</w:t>
+            </w:r>
+          </w:p>
+        </w:tc>
+        <w:tc>
+          <w:tcPr>
+            <w:tcW w:w="0" w:type="auto"/>
+            <w:vAlign w:val="center"/>
+            <w:tcPrChange w:id="86" w:author="Xavier Hoenner" w:date="2015-08-18T09:23:00Z">
+              <w:tcPr>
+                <w:tcW w:w="0" w:type="auto"/>
+                <w:vAlign w:val="center"/>
+              </w:tcPr>
+            </w:tcPrChange>
+          </w:tcPr>
+          <w:p>
+            <w:pPr>
+              <w:jc w:val="center"/>
+            </w:pPr>
+            <w:r>
+              <w:t>End</w:t>
+            </w:r>
+          </w:p>
+        </w:tc>
+        <w:tc>
+          <w:tcPr>
+            <w:tcW w:w="0" w:type="auto"/>
+            <w:vAlign w:val="center"/>
+            <w:tcPrChange w:id="87" w:author="Xavier Hoenner" w:date="2015-08-18T09:23:00Z">
+              <w:tcPr>
+                <w:tcW w:w="0" w:type="auto"/>
+                <w:vAlign w:val="center"/>
+              </w:tcPr>
+            </w:tcPrChange>
+          </w:tcPr>
+          <w:p>
+            <w:pPr>
+              <w:jc w:val="center"/>
+              <w:pPrChange w:id="88" w:author="Xavier Hoenner" w:date="2015-08-18T09:22:00Z">
                 <w:pPr>
                   <w:spacing w:after="200" w:line="276" w:lineRule="auto"/>
                   <w:jc w:val="center"/>
                 </w:pPr>
               </w:pPrChange>
             </w:pPr>
-            <w:ins w:id="87" w:author="Xavier Hoenner" w:date="2015-08-18T09:22:00Z">
+            <w:ins w:id="89" w:author="Xavier Hoenner" w:date="2015-08-18T09:22:00Z">
               <w:r>
                 <w:rPr>
-                  <w:rPrChange w:id="88" w:author="Xavier Hoenner" w:date="2015-08-18T09:22:00Z">
+                  <w:rPrChange w:id="90" w:author="Xavier Hoenner" w:date="2015-08-18T09:22:00Z">
                     <w:rPr>
                       <w:b/>
                     </w:rPr>
@@ -1904,22 +1914,22 @@
                 <w:t># years of data (range)</w:t>
               </w:r>
             </w:ins>
-            <w:del w:id="89" w:author="Xavier Hoenner" w:date="2015-08-18T09:16:00Z">
+            <w:del w:id="91" w:author="Xavier Hoenner" w:date="2015-08-18T09:16:00Z">
               <w:r>
                 <w:delText>Mean time coverage</w:delText>
-              </w:r>
-            </w:del>
-            <w:del w:id="90" w:author="Xavier Hoenner" w:date="2015-08-18T09:22:00Z">
-              <w:r>
-                <w:delText xml:space="preserve"> (</w:delText>
-              </w:r>
-            </w:del>
-            <w:del w:id="91" w:author="Xavier Hoenner" w:date="2014-05-30T14:58:00Z">
-              <w:r>
-                <w:delText>days</w:delText>
               </w:r>
             </w:del>
             <w:del w:id="92" w:author="Xavier Hoenner" w:date="2015-08-18T09:22:00Z">
+              <w:r>
+                <w:delText xml:space="preserve"> (</w:delText>
+              </w:r>
+            </w:del>
+            <w:del w:id="93" w:author="Xavier Hoenner" w:date="2014-05-30T14:58:00Z">
+              <w:r>
+                <w:delText>days</w:delText>
+              </w:r>
+            </w:del>
+            <w:del w:id="94" w:author="Xavier Hoenner" w:date="2015-08-18T09:22:00Z">
               <w:r>
                 <w:delText>)</w:delText>
               </w:r>
@@ -1930,46 +1940,12 @@
       <w:tr>
         <w:trPr>
           <w:jc w:val="center"/>
-          <w:trPrChange w:id="93" w:author="Xavier Hoenner" w:date="2015-08-18T09:23:00Z">
+          <w:trPrChange w:id="95" w:author="Xavier Hoenner" w:date="2015-08-18T09:23:00Z">
             <w:trPr>
               <w:jc w:val="center"/>
             </w:trPr>
           </w:trPrChange>
         </w:trPr>
-        <w:tc>
-          <w:tcPr>
-            <w:tcW w:w="0" w:type="auto"/>
-            <w:vAlign w:val="center"/>
-            <w:tcPrChange w:id="94" w:author="Xavier Hoenner" w:date="2015-08-18T09:23:00Z">
-              <w:tcPr>
-                <w:tcW w:w="0" w:type="auto"/>
-                <w:vAlign w:val="center"/>
-              </w:tcPr>
-            </w:tcPrChange>
-          </w:tcPr>
-          <w:p>
-            <w:pPr>
-              <w:jc w:val="center"/>
-            </w:pPr>
-          </w:p>
-        </w:tc>
-        <w:tc>
-          <w:tcPr>
-            <w:tcW w:w="0" w:type="auto"/>
-            <w:vAlign w:val="center"/>
-            <w:tcPrChange w:id="95" w:author="Xavier Hoenner" w:date="2015-08-18T09:23:00Z">
-              <w:tcPr>
-                <w:tcW w:w="0" w:type="auto"/>
-                <w:vAlign w:val="center"/>
-              </w:tcPr>
-            </w:tcPrChange>
-          </w:tcPr>
-          <w:p>
-            <w:pPr>
-              <w:jc w:val="center"/>
-            </w:pPr>
-          </w:p>
-        </w:tc>
         <w:tc>
           <w:tcPr>
             <w:tcW w:w="0" w:type="auto"/>
@@ -2001,51 +1977,14 @@
           <w:p>
             <w:pPr>
               <w:jc w:val="center"/>
-              <w:rPr>
-                <w:ins w:id="98" w:author="Xavier Hoenner" w:date="2015-08-18T09:15:00Z"/>
-              </w:rPr>
             </w:pPr>
           </w:p>
         </w:tc>
         <w:tc>
           <w:tcPr>
             <w:tcW w:w="0" w:type="auto"/>
-            <w:tcPrChange w:id="99" w:author="Xavier Hoenner" w:date="2015-08-18T09:23:00Z">
-              <w:tcPr>
-                <w:tcW w:w="0" w:type="auto"/>
-              </w:tcPr>
-            </w:tcPrChange>
-          </w:tcPr>
-          <w:p>
-            <w:pPr>
-              <w:jc w:val="center"/>
-            </w:pPr>
-          </w:p>
-        </w:tc>
-        <w:tc>
-          <w:tcPr>
-            <w:tcW w:w="0" w:type="auto"/>
-            <w:vAlign w:val="center"/>
-            <w:tcPrChange w:id="100" w:author="Xavier Hoenner" w:date="2015-08-18T09:23:00Z">
-              <w:tcPr>
-                <w:tcW w:w="0" w:type="auto"/>
-              </w:tcPr>
-            </w:tcPrChange>
-          </w:tcPr>
-          <w:p>
-            <w:pPr>
-              <w:jc w:val="center"/>
-              <w:rPr>
-                <w:ins w:id="101" w:author="Xavier Hoenner" w:date="2015-08-18T09:22:00Z"/>
-              </w:rPr>
-            </w:pPr>
-          </w:p>
-        </w:tc>
-        <w:tc>
-          <w:tcPr>
-            <w:tcW w:w="0" w:type="auto"/>
-            <w:vAlign w:val="center"/>
-            <w:tcPrChange w:id="102" w:author="Xavier Hoenner" w:date="2015-08-18T09:23:00Z">
+            <w:vAlign w:val="center"/>
+            <w:tcPrChange w:id="98" w:author="Xavier Hoenner" w:date="2015-08-18T09:23:00Z">
               <w:tcPr>
                 <w:tcW w:w="0" w:type="auto"/>
                 <w:vAlign w:val="center"/>
@@ -2062,7 +2001,7 @@
           <w:tcPr>
             <w:tcW w:w="0" w:type="auto"/>
             <w:vAlign w:val="center"/>
-            <w:tcPrChange w:id="103" w:author="Xavier Hoenner" w:date="2015-08-18T09:23:00Z">
+            <w:tcPrChange w:id="99" w:author="Xavier Hoenner" w:date="2015-08-18T09:23:00Z">
               <w:tcPr>
                 <w:tcW w:w="0" w:type="auto"/>
                 <w:vAlign w:val="center"/>
@@ -2072,14 +2011,85 @@
           <w:p>
             <w:pPr>
               <w:jc w:val="center"/>
+              <w:rPr>
+                <w:ins w:id="100" w:author="Xavier Hoenner" w:date="2015-08-18T09:15:00Z"/>
+              </w:rPr>
             </w:pPr>
           </w:p>
         </w:tc>
         <w:tc>
           <w:tcPr>
             <w:tcW w:w="0" w:type="auto"/>
+            <w:tcPrChange w:id="101" w:author="Xavier Hoenner" w:date="2015-08-18T09:23:00Z">
+              <w:tcPr>
+                <w:tcW w:w="0" w:type="auto"/>
+              </w:tcPr>
+            </w:tcPrChange>
+          </w:tcPr>
+          <w:p>
+            <w:pPr>
+              <w:jc w:val="center"/>
+            </w:pPr>
+          </w:p>
+        </w:tc>
+        <w:tc>
+          <w:tcPr>
+            <w:tcW w:w="0" w:type="auto"/>
+            <w:vAlign w:val="center"/>
+            <w:tcPrChange w:id="102" w:author="Xavier Hoenner" w:date="2015-08-18T09:23:00Z">
+              <w:tcPr>
+                <w:tcW w:w="0" w:type="auto"/>
+              </w:tcPr>
+            </w:tcPrChange>
+          </w:tcPr>
+          <w:p>
+            <w:pPr>
+              <w:jc w:val="center"/>
+              <w:rPr>
+                <w:ins w:id="103" w:author="Xavier Hoenner" w:date="2015-08-18T09:22:00Z"/>
+              </w:rPr>
+            </w:pPr>
+          </w:p>
+        </w:tc>
+        <w:tc>
+          <w:tcPr>
+            <w:tcW w:w="0" w:type="auto"/>
             <w:vAlign w:val="center"/>
             <w:tcPrChange w:id="104" w:author="Xavier Hoenner" w:date="2015-08-18T09:23:00Z">
+              <w:tcPr>
+                <w:tcW w:w="0" w:type="auto"/>
+                <w:vAlign w:val="center"/>
+              </w:tcPr>
+            </w:tcPrChange>
+          </w:tcPr>
+          <w:p>
+            <w:pPr>
+              <w:jc w:val="center"/>
+            </w:pPr>
+          </w:p>
+        </w:tc>
+        <w:tc>
+          <w:tcPr>
+            <w:tcW w:w="0" w:type="auto"/>
+            <w:vAlign w:val="center"/>
+            <w:tcPrChange w:id="105" w:author="Xavier Hoenner" w:date="2015-08-18T09:23:00Z">
+              <w:tcPr>
+                <w:tcW w:w="0" w:type="auto"/>
+                <w:vAlign w:val="center"/>
+              </w:tcPr>
+            </w:tcPrChange>
+          </w:tcPr>
+          <w:p>
+            <w:pPr>
+              <w:jc w:val="center"/>
+            </w:pPr>
+          </w:p>
+        </w:tc>
+        <w:tc>
+          <w:tcPr>
+            <w:tcW w:w="0" w:type="auto"/>
+            <w:vAlign w:val="center"/>
+            <w:tcPrChange w:id="106" w:author="Xavier Hoenner" w:date="2015-08-18T09:23:00Z">
               <w:tcPr>
                 <w:tcW w:w="0" w:type="auto"/>
                 <w:vAlign w:val="center"/>
@@ -2173,7 +2183,7 @@
       </w:pPr>
     </w:p>
     <w:p>
-      <w:del w:id="105" w:author="Xavier Hoenner" w:date="2015-08-18T09:32:00Z">
+      <w:del w:id="107" w:author="Xavier Hoenner" w:date="2015-08-18T09:32:00Z">
         <w:r>
           <w:rPr>
             <w:u w:val="single"/>
@@ -2181,7 +2191,7 @@
           <w:delText xml:space="preserve">View </w:delText>
         </w:r>
       </w:del>
-      <w:ins w:id="106" w:author="Xavier Hoenner" w:date="2015-08-18T09:32:00Z">
+      <w:ins w:id="108" w:author="Xavier Hoenner" w:date="2015-08-18T09:32:00Z">
         <w:r>
           <w:rPr>
             <w:u w:val="single"/>
@@ -2243,7 +2253,7 @@
                 <w:szCs w:val="24"/>
               </w:rPr>
             </w:pPr>
-            <w:ins w:id="107" w:author="Xavier Hoenner" w:date="2014-05-01T12:31:00Z">
+            <w:ins w:id="109" w:author="Xavier Hoenner" w:date="2014-05-01T12:31:00Z">
               <w:r>
                 <w:rPr>
                   <w:szCs w:val="24"/>
@@ -2257,7 +2267,7 @@
                 <w:t>.emii.org.au</w:t>
               </w:r>
             </w:ins>
-            <w:del w:id="108" w:author="Xavier Hoenner" w:date="2014-05-01T12:31:00Z">
+            <w:del w:id="110" w:author="Xavier Hoenner" w:date="2014-05-01T12:31:00Z">
               <w:r>
                 <w:rPr>
                   <w:szCs w:val="24"/>
@@ -2311,7 +2321,7 @@
                 <w:szCs w:val="24"/>
               </w:rPr>
             </w:pPr>
-            <w:ins w:id="109" w:author="Xavier Hoenner" w:date="2014-05-01T12:31:00Z">
+            <w:ins w:id="111" w:author="Xavier Hoenner" w:date="2014-05-01T12:31:00Z">
               <w:r>
                 <w:rPr>
                   <w:szCs w:val="24"/>
@@ -2319,7 +2329,7 @@
                 <w:t>harvest</w:t>
               </w:r>
             </w:ins>
-            <w:del w:id="110" w:author="Xavier Hoenner" w:date="2014-05-01T12:31:00Z">
+            <w:del w:id="112" w:author="Xavier Hoenner" w:date="2014-05-01T12:31:00Z">
               <w:r>
                 <w:rPr>
                   <w:szCs w:val="24"/>
@@ -2361,7 +2371,7 @@
                 <w:szCs w:val="24"/>
               </w:rPr>
             </w:pPr>
-            <w:ins w:id="111" w:author="Xavier Hoenner" w:date="2014-05-01T12:31:00Z">
+            <w:ins w:id="113" w:author="Xavier Hoenner" w:date="2014-05-01T12:31:00Z">
               <w:r>
                 <w:rPr>
                   <w:szCs w:val="24"/>
@@ -2369,7 +2379,7 @@
                 <w:t>reporting</w:t>
               </w:r>
             </w:ins>
-            <w:del w:id="112" w:author="Xavier Hoenner" w:date="2014-05-01T12:31:00Z">
+            <w:del w:id="114" w:author="Xavier Hoenner" w:date="2014-05-01T12:31:00Z">
               <w:r>
                 <w:rPr>
                   <w:szCs w:val="24"/>
@@ -2392,7 +2402,7 @@
                 <w:szCs w:val="24"/>
               </w:rPr>
             </w:pPr>
-            <w:del w:id="113" w:author="Xavier Hoenner" w:date="2015-08-18T09:32:00Z">
+            <w:del w:id="115" w:author="Xavier Hoenner" w:date="2015-08-18T09:32:00Z">
               <w:r>
                 <w:rPr>
                   <w:b/>
@@ -2401,7 +2411,7 @@
                 <w:delText>View</w:delText>
               </w:r>
             </w:del>
-            <w:ins w:id="114" w:author="Xavier Hoenner" w:date="2015-08-18T09:32:00Z">
+            <w:ins w:id="116" w:author="Xavier Hoenner" w:date="2015-08-18T09:32:00Z">
               <w:r>
                 <w:rPr>
                   <w:b/>
@@ -2467,7 +2477,7 @@
       <w:r>
         <w:t>None, data are already sorted</w:t>
       </w:r>
-      <w:del w:id="115" w:author="Xavier Hoenner" w:date="2014-05-01T12:38:00Z">
+      <w:del w:id="117" w:author="Xavier Hoenner" w:date="2014-05-01T12:38:00Z">
         <w:r>
           <w:delText xml:space="preserve"> by ASCENDING ‘</w:delText>
         </w:r>
@@ -2551,12 +2561,12 @@
       <w:r>
         <w:t>Deployment site name</w:t>
       </w:r>
-      <w:ins w:id="116" w:author="Xavier Hoenner" w:date="2013-07-11T11:35:00Z">
+      <w:ins w:id="118" w:author="Xavier Hoenner" w:date="2013-07-11T11:35:00Z">
         <w:r>
           <w:t>.</w:t>
         </w:r>
       </w:ins>
-      <w:del w:id="117" w:author="Xavier Hoenner" w:date="2013-07-11T11:35:00Z">
+      <w:del w:id="119" w:author="Xavier Hoenner" w:date="2013-07-11T11:35:00Z">
         <w:r>
           <w:delText xml:space="preserve"> for the sensor network</w:delText>
         </w:r>
@@ -2615,7 +2625,7 @@
       <w:r>
         <w:t>.</w:t>
       </w:r>
-      <w:del w:id="118" w:author="Xavier Hoenner" w:date="2014-05-01T12:38:00Z">
+      <w:del w:id="120" w:author="Xavier Hoenner" w:date="2014-05-01T12:38:00Z">
         <w:r>
           <w:br/>
         </w:r>
@@ -2677,18 +2687,18 @@
       <w:r>
         <w:br/>
       </w:r>
-      <w:ins w:id="119" w:author="Xavier Hoenner" w:date="2015-08-18T09:37:00Z">
-        <w:r>
-          <w:rPr>
-            <w:b/>
-            <w:rPrChange w:id="120" w:author="Xavier Hoenner" w:date="2015-08-18T09:37:00Z">
+      <w:ins w:id="121" w:author="Xavier Hoenner" w:date="2015-08-18T09:37:00Z">
+        <w:r>
+          <w:rPr>
+            <w:b/>
+            <w:rPrChange w:id="122" w:author="Xavier Hoenner" w:date="2015-08-18T09:37:00Z">
               <w:rPr/>
             </w:rPrChange>
           </w:rPr>
           <w:t># years of data</w:t>
         </w:r>
       </w:ins>
-      <w:del w:id="121" w:author="Xavier Hoenner" w:date="2015-08-18T09:37:00Z">
+      <w:del w:id="123" w:author="Xavier Hoenner" w:date="2015-08-18T09:37:00Z">
         <w:r>
           <w:rPr>
             <w:b/>
@@ -2723,7 +2733,7 @@
       <w:r>
         <w:t xml:space="preserve">umber of </w:t>
       </w:r>
-      <w:del w:id="122" w:author="Xavier Hoenner" w:date="2014-05-30T14:57:00Z">
+      <w:del w:id="124" w:author="Xavier Hoenner" w:date="2014-05-30T14:57:00Z">
         <w:r>
           <w:delText>days</w:delText>
         </w:r>
@@ -2731,7 +2741,7 @@
           <w:delText xml:space="preserve"> </w:delText>
         </w:r>
       </w:del>
-      <w:ins w:id="123" w:author="Xavier Hoenner" w:date="2014-05-30T14:57:00Z">
+      <w:ins w:id="125" w:author="Xavier Hoenner" w:date="2014-05-30T14:57:00Z">
         <w:r>
           <w:t>years</w:t>
         </w:r>
@@ -2760,7 +2770,7 @@
       <w:r>
         <w:t>.</w:t>
       </w:r>
-      <w:del w:id="124" w:author="Xavier Hoenner" w:date="2014-05-01T12:38:00Z">
+      <w:del w:id="126" w:author="Xavier Hoenner" w:date="2014-05-01T12:38:00Z">
         <w:r>
           <w:br/>
         </w:r>
@@ -2953,11 +2963,11 @@
             <w:pPr>
               <w:jc w:val="center"/>
               <w:rPr>
-                <w:ins w:id="125" w:author="Xavier Hoenner" w:date="2015-08-18T09:35:00Z"/>
+                <w:ins w:id="127" w:author="Xavier Hoenner" w:date="2015-08-18T09:35:00Z"/>
                 <w:b/>
               </w:rPr>
             </w:pPr>
-            <w:ins w:id="126" w:author="Xavier Hoenner" w:date="2015-08-18T09:36:00Z">
+            <w:ins w:id="128" w:author="Xavier Hoenner" w:date="2015-08-18T09:36:00Z">
               <w:r>
                 <w:rPr>
                   <w:b/>
@@ -2975,11 +2985,11 @@
             <w:pPr>
               <w:jc w:val="center"/>
               <w:rPr>
-                <w:ins w:id="127" w:author="Xavier Hoenner" w:date="2015-08-18T09:35:00Z"/>
+                <w:ins w:id="129" w:author="Xavier Hoenner" w:date="2015-08-18T09:35:00Z"/>
                 <w:b/>
               </w:rPr>
             </w:pPr>
-            <w:ins w:id="128" w:author="Xavier Hoenner" w:date="2015-08-18T09:36:00Z">
+            <w:ins w:id="130" w:author="Xavier Hoenner" w:date="2015-08-18T09:36:00Z">
               <w:r>
                 <w:rPr>
                   <w:b/>
@@ -3090,10 +3100,10 @@
             <w:pPr>
               <w:jc w:val="center"/>
               <w:rPr>
-                <w:ins w:id="129" w:author="Xavier Hoenner" w:date="2015-08-18T09:35:00Z"/>
-              </w:rPr>
-            </w:pPr>
-            <w:ins w:id="130" w:author="Xavier Hoenner" w:date="2015-08-18T09:36:00Z">
+                <w:ins w:id="131" w:author="Xavier Hoenner" w:date="2015-08-18T09:35:00Z"/>
+              </w:rPr>
+            </w:pPr>
+            <w:ins w:id="132" w:author="Xavier Hoenner" w:date="2015-08-18T09:36:00Z">
               <w:r>
                 <w:t># QC’d measurements</w:t>
               </w:r>
@@ -3108,10 +3118,10 @@
             <w:pPr>
               <w:jc w:val="center"/>
               <w:rPr>
-                <w:ins w:id="131" w:author="Xavier Hoenner" w:date="2015-08-18T09:35:00Z"/>
-              </w:rPr>
-            </w:pPr>
-            <w:ins w:id="132" w:author="Xavier Hoenner" w:date="2015-08-18T09:36:00Z">
+                <w:ins w:id="133" w:author="Xavier Hoenner" w:date="2015-08-18T09:35:00Z"/>
+              </w:rPr>
+            </w:pPr>
+            <w:ins w:id="134" w:author="Xavier Hoenner" w:date="2015-08-18T09:36:00Z">
               <w:r>
                 <w:t># non QC’d measurements</w:t>
               </w:r>
@@ -3155,22 +3165,22 @@
             <w:pPr>
               <w:jc w:val="center"/>
             </w:pPr>
-            <w:ins w:id="133" w:author="Xavier Hoenner" w:date="2015-08-18T09:37:00Z">
+            <w:ins w:id="135" w:author="Xavier Hoenner" w:date="2015-08-18T09:37:00Z">
               <w:r>
                 <w:t># years of data</w:t>
               </w:r>
             </w:ins>
-            <w:del w:id="134" w:author="Xavier Hoenner" w:date="2015-08-18T09:37:00Z">
+            <w:del w:id="136" w:author="Xavier Hoenner" w:date="2015-08-18T09:37:00Z">
               <w:r>
                 <w:delText>Time coverage (</w:delText>
               </w:r>
             </w:del>
-            <w:del w:id="135" w:author="Xavier Hoenner" w:date="2014-05-30T14:58:00Z">
+            <w:del w:id="137" w:author="Xavier Hoenner" w:date="2014-05-30T14:58:00Z">
               <w:r>
                 <w:delText>days</w:delText>
               </w:r>
             </w:del>
-            <w:del w:id="136" w:author="Xavier Hoenner" w:date="2015-08-18T09:37:00Z">
+            <w:del w:id="138" w:author="Xavier Hoenner" w:date="2015-08-18T09:37:00Z">
               <w:r>
                 <w:delText>)</w:delText>
               </w:r>
@@ -3192,7 +3202,7 @@
             <w:pPr>
               <w:jc w:val="center"/>
             </w:pPr>
-            <w:ins w:id="137" w:author="Xavier Hoenner" w:date="2014-05-01T12:39:00Z">
+            <w:ins w:id="139" w:author="Xavier Hoenner" w:date="2014-05-01T12:39:00Z">
               <w:r>
                 <w:t>Headers = ‘site_name’</w:t>
               </w:r>
@@ -3203,7 +3213,7 @@
       <w:tr>
         <w:trPr>
           <w:jc w:val="center"/>
-          <w:ins w:id="138" w:author="Xavier Hoenner" w:date="2014-05-01T12:39:00Z"/>
+          <w:ins w:id="140" w:author="Xavier Hoenner" w:date="2014-05-01T12:39:00Z"/>
         </w:trPr>
         <w:tc>
           <w:tcPr>
@@ -3214,16 +3224,16 @@
           <w:p>
             <w:pPr>
               <w:rPr>
-                <w:ins w:id="139" w:author="Xavier Hoenner" w:date="2014-05-01T12:39:00Z"/>
-              </w:rPr>
-              <w:pPrChange w:id="140" w:author="Xavier Hoenner" w:date="2014-05-01T12:39:00Z">
+                <w:ins w:id="141" w:author="Xavier Hoenner" w:date="2014-05-01T12:39:00Z"/>
+              </w:rPr>
+              <w:pPrChange w:id="142" w:author="Xavier Hoenner" w:date="2014-05-01T12:39:00Z">
                 <w:pPr>
                   <w:spacing w:after="200" w:line="276" w:lineRule="auto"/>
                   <w:jc w:val="center"/>
                 </w:pPr>
               </w:pPrChange>
             </w:pPr>
-            <w:ins w:id="141" w:author="Xavier Hoenner" w:date="2014-05-01T12:39:00Z">
+            <w:ins w:id="143" w:author="Xavier Hoenner" w:date="2014-05-01T12:39:00Z">
               <w:r>
                 <w:t>Sub-headers = ‘platform_code’</w:t>
               </w:r>
@@ -3234,7 +3244,7 @@
       <w:tr>
         <w:trPr>
           <w:jc w:val="center"/>
-          <w:ins w:id="142" w:author="Xavier Hoenner" w:date="2014-05-01T12:39:00Z"/>
+          <w:ins w:id="144" w:author="Xavier Hoenner" w:date="2014-05-01T12:39:00Z"/>
         </w:trPr>
         <w:tc>
           <w:tcPr>
@@ -3245,7 +3255,7 @@
             <w:pPr>
               <w:jc w:val="center"/>
               <w:rPr>
-                <w:ins w:id="143" w:author="Xavier Hoenner" w:date="2014-05-01T12:39:00Z"/>
+                <w:ins w:id="145" w:author="Xavier Hoenner" w:date="2014-05-01T12:39:00Z"/>
               </w:rPr>
             </w:pPr>
           </w:p>
@@ -3259,7 +3269,7 @@
             <w:pPr>
               <w:jc w:val="center"/>
               <w:rPr>
-                <w:ins w:id="144" w:author="Xavier Hoenner" w:date="2014-05-01T12:39:00Z"/>
+                <w:ins w:id="146" w:author="Xavier Hoenner" w:date="2014-05-01T12:39:00Z"/>
               </w:rPr>
             </w:pPr>
           </w:p>
@@ -3272,7 +3282,7 @@
             <w:pPr>
               <w:jc w:val="center"/>
               <w:rPr>
-                <w:ins w:id="145" w:author="Xavier Hoenner" w:date="2015-08-18T09:35:00Z"/>
+                <w:ins w:id="147" w:author="Xavier Hoenner" w:date="2015-08-18T09:35:00Z"/>
               </w:rPr>
             </w:pPr>
           </w:p>
@@ -3285,7 +3295,7 @@
             <w:pPr>
               <w:jc w:val="center"/>
               <w:rPr>
-                <w:ins w:id="146" w:author="Xavier Hoenner" w:date="2015-08-18T09:35:00Z"/>
+                <w:ins w:id="148" w:author="Xavier Hoenner" w:date="2015-08-18T09:35:00Z"/>
               </w:rPr>
             </w:pPr>
           </w:p>
@@ -3299,7 +3309,7 @@
             <w:pPr>
               <w:jc w:val="center"/>
               <w:rPr>
-                <w:ins w:id="147" w:author="Xavier Hoenner" w:date="2014-05-01T12:39:00Z"/>
+                <w:ins w:id="149" w:author="Xavier Hoenner" w:date="2014-05-01T12:39:00Z"/>
               </w:rPr>
             </w:pPr>
           </w:p>
@@ -3313,7 +3323,7 @@
             <w:pPr>
               <w:jc w:val="center"/>
               <w:rPr>
-                <w:ins w:id="148" w:author="Xavier Hoenner" w:date="2014-05-01T12:39:00Z"/>
+                <w:ins w:id="150" w:author="Xavier Hoenner" w:date="2014-05-01T12:39:00Z"/>
               </w:rPr>
             </w:pPr>
           </w:p>
@@ -3327,7 +3337,7 @@
             <w:pPr>
               <w:jc w:val="center"/>
               <w:rPr>
-                <w:ins w:id="149" w:author="Xavier Hoenner" w:date="2014-05-01T12:39:00Z"/>
+                <w:ins w:id="151" w:author="Xavier Hoenner" w:date="2014-05-01T12:39:00Z"/>
               </w:rPr>
             </w:pPr>
           </w:p>
@@ -3337,7 +3347,7 @@
     <w:p>
       <w:pPr>
         <w:rPr>
-          <w:del w:id="150" w:author="Xavier Hoenner" w:date="2015-08-17T16:27:00Z"/>
+          <w:del w:id="152" w:author="Xavier Hoenner" w:date="2015-08-17T16:27:00Z"/>
           <w:szCs w:val="24"/>
         </w:rPr>
       </w:pPr>
@@ -3346,10 +3356,10 @@
       <w:pPr>
         <w:pStyle w:val="Heading2"/>
         <w:rPr>
-          <w:del w:id="151" w:author="Xavier Hoenner" w:date="2015-08-17T16:27:00Z"/>
+          <w:del w:id="153" w:author="Xavier Hoenner" w:date="2015-08-17T16:27:00Z"/>
         </w:rPr>
       </w:pPr>
-      <w:del w:id="152" w:author="Xavier Hoenner" w:date="2015-08-17T16:27:00Z">
+      <w:del w:id="154" w:author="Xavier Hoenner" w:date="2015-08-17T16:27:00Z">
         <w:r>
           <w:delText>1.</w:delText>
         </w:r>
@@ -3370,15 +3380,15 @@
         <w:spacing w:line="360" w:lineRule="auto"/>
         <w:ind w:left="720"/>
         <w:rPr>
-          <w:del w:id="153" w:author="Xavier Hoenner" w:date="2015-08-17T16:27:00Z"/>
-        </w:rPr>
-        <w:pPrChange w:id="154" w:author="Xavier Hoenner" w:date="2015-08-17T16:27:00Z">
+          <w:del w:id="155" w:author="Xavier Hoenner" w:date="2015-08-17T16:27:00Z"/>
+        </w:rPr>
+        <w:pPrChange w:id="156" w:author="Xavier Hoenner" w:date="2015-08-17T16:27:00Z">
           <w:pPr>
             <w:pStyle w:val="Heading3"/>
           </w:pPr>
         </w:pPrChange>
       </w:pPr>
-      <w:del w:id="155" w:author="Xavier Hoenner" w:date="2015-08-17T16:27:00Z">
+      <w:del w:id="157" w:author="Xavier Hoenner" w:date="2015-08-17T16:27:00Z">
         <w:r>
           <w:rPr>
             <w:b w:val="0"/>
@@ -3416,7 +3426,7 @@
           <w:delText>_</w:delText>
         </w:r>
       </w:del>
-      <w:del w:id="156" w:author="Xavier Hoenner" w:date="2014-06-16T14:48:00Z">
+      <w:del w:id="158" w:author="Xavier Hoenner" w:date="2014-06-16T14:48:00Z">
         <w:r>
           <w:rPr>
             <w:u w:val="none"/>
@@ -3431,16 +3441,16 @@
         <w:spacing w:line="360" w:lineRule="auto"/>
         <w:ind w:left="720"/>
         <w:rPr>
-          <w:del w:id="157" w:author="Xavier Hoenner" w:date="2015-08-17T16:27:00Z"/>
+          <w:del w:id="159" w:author="Xavier Hoenner" w:date="2015-08-17T16:27:00Z"/>
           <w:u w:val="none"/>
         </w:rPr>
-        <w:pPrChange w:id="158" w:author="Xavier Hoenner" w:date="2015-08-17T16:27:00Z">
+        <w:pPrChange w:id="160" w:author="Xavier Hoenner" w:date="2015-08-17T16:27:00Z">
           <w:pPr>
             <w:pStyle w:val="Heading3"/>
           </w:pPr>
         </w:pPrChange>
       </w:pPr>
-      <w:del w:id="159" w:author="Xavier Hoenner" w:date="2015-08-17T16:27:00Z">
+      <w:del w:id="161" w:author="Xavier Hoenner" w:date="2015-08-17T16:27:00Z">
         <w:r>
           <w:br/>
         </w:r>
@@ -3487,10 +3497,10 @@
         <w:ind w:left="720"/>
         <w:outlineLvl w:val="1"/>
         <w:rPr>
-          <w:del w:id="160" w:author="Xavier Hoenner" w:date="2015-08-17T16:27:00Z"/>
+          <w:del w:id="162" w:author="Xavier Hoenner" w:date="2015-08-17T16:27:00Z"/>
           <w:u w:val="single"/>
         </w:rPr>
-        <w:pPrChange w:id="161" w:author="Xavier Hoenner" w:date="2015-08-17T16:27:00Z">
+        <w:pPrChange w:id="163" w:author="Xavier Hoenner" w:date="2015-08-17T16:27:00Z">
           <w:pPr/>
         </w:pPrChange>
       </w:pPr>
@@ -3503,13 +3513,13 @@
         <w:ind w:left="720"/>
         <w:outlineLvl w:val="1"/>
         <w:rPr>
-          <w:del w:id="162" w:author="Xavier Hoenner" w:date="2015-08-17T16:27:00Z"/>
-        </w:rPr>
-        <w:pPrChange w:id="163" w:author="Xavier Hoenner" w:date="2015-08-17T16:27:00Z">
+          <w:del w:id="164" w:author="Xavier Hoenner" w:date="2015-08-17T16:27:00Z"/>
+        </w:rPr>
+        <w:pPrChange w:id="165" w:author="Xavier Hoenner" w:date="2015-08-17T16:27:00Z">
           <w:pPr/>
         </w:pPrChange>
       </w:pPr>
-      <w:del w:id="164" w:author="Xavier Hoenner" w:date="2015-08-17T16:27:00Z">
+      <w:del w:id="166" w:author="Xavier Hoenner" w:date="2015-08-17T16:27:00Z">
         <w:r>
           <w:rPr>
             <w:u w:val="single"/>
@@ -3530,7 +3540,7 @@
       </w:tblGrid>
       <w:tr>
         <w:trPr>
-          <w:del w:id="165" w:author="Xavier Hoenner" w:date="2015-08-17T16:27:00Z"/>
+          <w:del w:id="167" w:author="Xavier Hoenner" w:date="2015-08-17T16:27:00Z"/>
         </w:trPr>
         <w:tc>
           <w:tcPr>
@@ -3544,17 +3554,17 @@
               <w:ind w:left="720"/>
               <w:outlineLvl w:val="1"/>
               <w:rPr>
-                <w:del w:id="166" w:author="Xavier Hoenner" w:date="2015-08-17T16:27:00Z"/>
+                <w:del w:id="168" w:author="Xavier Hoenner" w:date="2015-08-17T16:27:00Z"/>
                 <w:b/>
                 <w:szCs w:val="24"/>
               </w:rPr>
-              <w:pPrChange w:id="167" w:author="Xavier Hoenner" w:date="2015-08-17T16:27:00Z">
+              <w:pPrChange w:id="169" w:author="Xavier Hoenner" w:date="2015-08-17T16:27:00Z">
                 <w:pPr>
                   <w:spacing w:after="200" w:line="276" w:lineRule="auto"/>
                 </w:pPr>
               </w:pPrChange>
             </w:pPr>
-            <w:del w:id="168" w:author="Xavier Hoenner" w:date="2015-08-17T16:27:00Z">
+            <w:del w:id="170" w:author="Xavier Hoenner" w:date="2015-08-17T16:27:00Z">
               <w:r>
                 <w:rPr>
                   <w:b/>
@@ -3577,10 +3587,10 @@
               <w:ind w:left="720"/>
               <w:outlineLvl w:val="1"/>
               <w:rPr>
-                <w:del w:id="169" w:author="Xavier Hoenner" w:date="2015-08-17T16:27:00Z"/>
+                <w:del w:id="171" w:author="Xavier Hoenner" w:date="2015-08-17T16:27:00Z"/>
                 <w:szCs w:val="24"/>
               </w:rPr>
-              <w:pPrChange w:id="170" w:author="Xavier Hoenner" w:date="2015-08-17T16:27:00Z">
+              <w:pPrChange w:id="172" w:author="Xavier Hoenner" w:date="2015-08-17T16:27:00Z">
                 <w:pPr>
                   <w:tabs>
                     <w:tab w:val="center" w:pos="4513"/>
@@ -3589,7 +3599,7 @@
                 </w:pPr>
               </w:pPrChange>
             </w:pPr>
-            <w:del w:id="171" w:author="Xavier Hoenner" w:date="2014-05-01T12:31:00Z">
+            <w:del w:id="173" w:author="Xavier Hoenner" w:date="2014-05-01T12:31:00Z">
               <w:r>
                 <w:rPr>
                   <w:szCs w:val="24"/>
@@ -3614,7 +3624,7 @@
       </w:tr>
       <w:tr>
         <w:trPr>
-          <w:del w:id="172" w:author="Xavier Hoenner" w:date="2015-08-17T16:27:00Z"/>
+          <w:del w:id="174" w:author="Xavier Hoenner" w:date="2015-08-17T16:27:00Z"/>
         </w:trPr>
         <w:tc>
           <w:tcPr>
@@ -3628,11 +3638,11 @@
               <w:ind w:left="720"/>
               <w:outlineLvl w:val="1"/>
               <w:rPr>
-                <w:del w:id="173" w:author="Xavier Hoenner" w:date="2015-08-17T16:27:00Z"/>
+                <w:del w:id="175" w:author="Xavier Hoenner" w:date="2015-08-17T16:27:00Z"/>
                 <w:b/>
                 <w:szCs w:val="24"/>
               </w:rPr>
-              <w:pPrChange w:id="174" w:author="Xavier Hoenner" w:date="2015-08-17T16:27:00Z">
+              <w:pPrChange w:id="176" w:author="Xavier Hoenner" w:date="2015-08-17T16:27:00Z">
                 <w:pPr>
                   <w:tabs>
                     <w:tab w:val="center" w:pos="4513"/>
@@ -3641,7 +3651,7 @@
                 </w:pPr>
               </w:pPrChange>
             </w:pPr>
-            <w:del w:id="175" w:author="Xavier Hoenner" w:date="2015-08-17T16:27:00Z">
+            <w:del w:id="177" w:author="Xavier Hoenner" w:date="2015-08-17T16:27:00Z">
               <w:r>
                 <w:rPr>
                   <w:b/>
@@ -3664,16 +3674,16 @@
               <w:ind w:left="720"/>
               <w:outlineLvl w:val="1"/>
               <w:rPr>
-                <w:del w:id="176" w:author="Xavier Hoenner" w:date="2015-08-17T16:27:00Z"/>
+                <w:del w:id="178" w:author="Xavier Hoenner" w:date="2015-08-17T16:27:00Z"/>
                 <w:szCs w:val="24"/>
               </w:rPr>
-              <w:pPrChange w:id="177" w:author="Xavier Hoenner" w:date="2015-08-17T16:27:00Z">
+              <w:pPrChange w:id="179" w:author="Xavier Hoenner" w:date="2015-08-17T16:27:00Z">
                 <w:pPr>
                   <w:spacing w:after="200" w:line="276" w:lineRule="auto"/>
                 </w:pPr>
               </w:pPrChange>
             </w:pPr>
-            <w:del w:id="178" w:author="Xavier Hoenner" w:date="2014-05-01T12:31:00Z">
+            <w:del w:id="180" w:author="Xavier Hoenner" w:date="2014-05-01T12:31:00Z">
               <w:r>
                 <w:rPr>
                   <w:szCs w:val="24"/>
@@ -3686,7 +3696,7 @@
       </w:tr>
       <w:tr>
         <w:trPr>
-          <w:del w:id="179" w:author="Xavier Hoenner" w:date="2015-08-17T16:27:00Z"/>
+          <w:del w:id="181" w:author="Xavier Hoenner" w:date="2015-08-17T16:27:00Z"/>
         </w:trPr>
         <w:tc>
           <w:tcPr>
@@ -3700,11 +3710,11 @@
               <w:ind w:left="720"/>
               <w:outlineLvl w:val="1"/>
               <w:rPr>
-                <w:del w:id="180" w:author="Xavier Hoenner" w:date="2015-08-17T16:27:00Z"/>
+                <w:del w:id="182" w:author="Xavier Hoenner" w:date="2015-08-17T16:27:00Z"/>
                 <w:b/>
                 <w:szCs w:val="24"/>
               </w:rPr>
-              <w:pPrChange w:id="181" w:author="Xavier Hoenner" w:date="2015-08-17T16:27:00Z">
+              <w:pPrChange w:id="183" w:author="Xavier Hoenner" w:date="2015-08-17T16:27:00Z">
                 <w:pPr>
                   <w:tabs>
                     <w:tab w:val="center" w:pos="4513"/>
@@ -3713,7 +3723,7 @@
                 </w:pPr>
               </w:pPrChange>
             </w:pPr>
-            <w:del w:id="182" w:author="Xavier Hoenner" w:date="2015-08-17T16:27:00Z">
+            <w:del w:id="184" w:author="Xavier Hoenner" w:date="2015-08-17T16:27:00Z">
               <w:r>
                 <w:rPr>
                   <w:b/>
@@ -3736,16 +3746,16 @@
               <w:ind w:left="720"/>
               <w:outlineLvl w:val="1"/>
               <w:rPr>
-                <w:del w:id="183" w:author="Xavier Hoenner" w:date="2015-08-17T16:27:00Z"/>
+                <w:del w:id="185" w:author="Xavier Hoenner" w:date="2015-08-17T16:27:00Z"/>
                 <w:szCs w:val="24"/>
               </w:rPr>
-              <w:pPrChange w:id="184" w:author="Xavier Hoenner" w:date="2015-08-17T16:27:00Z">
+              <w:pPrChange w:id="186" w:author="Xavier Hoenner" w:date="2015-08-17T16:27:00Z">
                 <w:pPr>
                   <w:spacing w:after="200" w:line="276" w:lineRule="auto"/>
                 </w:pPr>
               </w:pPrChange>
             </w:pPr>
-            <w:del w:id="185" w:author="Xavier Hoenner" w:date="2014-05-01T12:31:00Z">
+            <w:del w:id="187" w:author="Xavier Hoenner" w:date="2014-05-01T12:31:00Z">
               <w:r>
                 <w:rPr>
                   <w:szCs w:val="24"/>
@@ -3758,7 +3768,7 @@
       </w:tr>
       <w:tr>
         <w:trPr>
-          <w:del w:id="186" w:author="Xavier Hoenner" w:date="2015-08-17T16:27:00Z"/>
+          <w:del w:id="188" w:author="Xavier Hoenner" w:date="2015-08-17T16:27:00Z"/>
         </w:trPr>
         <w:tc>
           <w:tcPr>
@@ -3772,11 +3782,11 @@
               <w:ind w:left="720"/>
               <w:outlineLvl w:val="1"/>
               <w:rPr>
-                <w:del w:id="187" w:author="Xavier Hoenner" w:date="2015-08-17T16:27:00Z"/>
+                <w:del w:id="189" w:author="Xavier Hoenner" w:date="2015-08-17T16:27:00Z"/>
                 <w:b/>
                 <w:szCs w:val="24"/>
               </w:rPr>
-              <w:pPrChange w:id="188" w:author="Xavier Hoenner" w:date="2015-08-17T16:27:00Z">
+              <w:pPrChange w:id="190" w:author="Xavier Hoenner" w:date="2015-08-17T16:27:00Z">
                 <w:pPr>
                   <w:tabs>
                     <w:tab w:val="center" w:pos="4513"/>
@@ -3785,7 +3795,7 @@
                 </w:pPr>
               </w:pPrChange>
             </w:pPr>
-            <w:del w:id="189" w:author="Xavier Hoenner" w:date="2015-08-17T16:27:00Z">
+            <w:del w:id="191" w:author="Xavier Hoenner" w:date="2015-08-17T16:27:00Z">
               <w:r>
                 <w:rPr>
                   <w:b/>
@@ -3808,10 +3818,10 @@
               <w:ind w:left="720"/>
               <w:outlineLvl w:val="1"/>
               <w:rPr>
-                <w:del w:id="190" w:author="Xavier Hoenner" w:date="2015-08-17T16:27:00Z"/>
+                <w:del w:id="192" w:author="Xavier Hoenner" w:date="2015-08-17T16:27:00Z"/>
                 <w:szCs w:val="24"/>
               </w:rPr>
-              <w:pPrChange w:id="191" w:author="Xavier Hoenner" w:date="2015-08-17T16:27:00Z">
+              <w:pPrChange w:id="193" w:author="Xavier Hoenner" w:date="2015-08-17T16:27:00Z">
                 <w:pPr>
                   <w:tabs>
                     <w:tab w:val="center" w:pos="4513"/>
@@ -3820,7 +3830,7 @@
                 </w:pPr>
               </w:pPrChange>
             </w:pPr>
-            <w:del w:id="192" w:author="Xavier Hoenner" w:date="2015-08-17T16:27:00Z">
+            <w:del w:id="194" w:author="Xavier Hoenner" w:date="2015-08-17T16:27:00Z">
               <w:r>
                 <w:rPr>
                   <w:szCs w:val="24"/>
@@ -3846,9 +3856,9 @@
         <w:ind w:left="720"/>
         <w:outlineLvl w:val="1"/>
         <w:rPr>
-          <w:del w:id="193" w:author="Xavier Hoenner" w:date="2015-08-17T16:27:00Z"/>
-        </w:rPr>
-        <w:pPrChange w:id="194" w:author="Xavier Hoenner" w:date="2015-08-17T16:27:00Z">
+          <w:del w:id="195" w:author="Xavier Hoenner" w:date="2015-08-17T16:27:00Z"/>
+        </w:rPr>
+        <w:pPrChange w:id="196" w:author="Xavier Hoenner" w:date="2015-08-17T16:27:00Z">
           <w:pPr/>
         </w:pPrChange>
       </w:pPr>
@@ -3861,13 +3871,13 @@
         <w:ind w:left="720"/>
         <w:outlineLvl w:val="1"/>
         <w:rPr>
-          <w:del w:id="195" w:author="Xavier Hoenner" w:date="2015-08-17T16:27:00Z"/>
-        </w:rPr>
-        <w:pPrChange w:id="196" w:author="Xavier Hoenner" w:date="2015-08-17T16:27:00Z">
+          <w:del w:id="197" w:author="Xavier Hoenner" w:date="2015-08-17T16:27:00Z"/>
+        </w:rPr>
+        <w:pPrChange w:id="198" w:author="Xavier Hoenner" w:date="2015-08-17T16:27:00Z">
           <w:pPr/>
         </w:pPrChange>
       </w:pPr>
-      <w:del w:id="197" w:author="Xavier Hoenner" w:date="2015-08-17T16:27:00Z">
+      <w:del w:id="199" w:author="Xavier Hoenner" w:date="2015-08-17T16:27:00Z">
         <w:r>
           <w:rPr>
             <w:u w:val="single"/>
@@ -3881,7 +3891,7 @@
           <w:delText>List all data for which ‘</w:delText>
         </w:r>
       </w:del>
-      <w:del w:id="198" w:author="Xavier Hoenner" w:date="2014-05-01T12:40:00Z">
+      <w:del w:id="200" w:author="Xavier Hoenner" w:date="2014-05-01T12:40:00Z">
         <w:r>
           <w:delText>date_on_portal</w:delText>
         </w:r>
@@ -3889,7 +3899,7 @@
           <w:delText>’</w:delText>
         </w:r>
       </w:del>
-      <w:del w:id="199" w:author="Xavier Hoenner" w:date="2015-08-17T16:27:00Z">
+      <w:del w:id="201" w:author="Xavier Hoenner" w:date="2015-08-17T16:27:00Z">
         <w:r>
           <w:delText xml:space="preserve"> is less than one month</w:delText>
         </w:r>
@@ -3906,15 +3916,15 @@
         <w:ind w:left="720" w:hanging="1843"/>
         <w:outlineLvl w:val="1"/>
         <w:rPr>
-          <w:del w:id="200" w:author="Xavier Hoenner" w:date="2015-08-17T16:27:00Z"/>
-        </w:rPr>
-        <w:pPrChange w:id="201" w:author="Xavier Hoenner" w:date="2015-08-17T16:27:00Z">
+          <w:del w:id="202" w:author="Xavier Hoenner" w:date="2015-08-17T16:27:00Z"/>
+        </w:rPr>
+        <w:pPrChange w:id="203" w:author="Xavier Hoenner" w:date="2015-08-17T16:27:00Z">
           <w:pPr>
             <w:ind w:left="1843" w:hanging="1843"/>
           </w:pPr>
         </w:pPrChange>
       </w:pPr>
-      <w:del w:id="202" w:author="Xavier Hoenner" w:date="2015-08-17T16:27:00Z">
+      <w:del w:id="204" w:author="Xavier Hoenner" w:date="2015-08-17T16:27:00Z">
         <w:r>
           <w:rPr>
             <w:u w:val="single"/>
@@ -3925,12 +3935,12 @@
           <w:delText xml:space="preserve"> None, data are already sorted</w:delText>
         </w:r>
       </w:del>
-      <w:del w:id="203" w:author="Xavier Hoenner" w:date="2014-05-01T12:40:00Z">
+      <w:del w:id="205" w:author="Xavier Hoenner" w:date="2014-05-01T12:40:00Z">
         <w:r>
           <w:delText xml:space="preserve"> by ASCENDING ‘site_name’, then by ASCENDING ‘platform_code’, and then by ASCENDING ‘sensor_code’</w:delText>
         </w:r>
       </w:del>
-      <w:del w:id="204" w:author="Xavier Hoenner" w:date="2015-08-17T16:27:00Z">
+      <w:del w:id="206" w:author="Xavier Hoenner" w:date="2015-08-17T16:27:00Z">
         <w:r>
           <w:delText>.</w:delText>
         </w:r>
@@ -3944,15 +3954,15 @@
         <w:ind w:left="720" w:hanging="1843"/>
         <w:outlineLvl w:val="1"/>
         <w:rPr>
-          <w:del w:id="205" w:author="Xavier Hoenner" w:date="2015-08-17T16:27:00Z"/>
-        </w:rPr>
-        <w:pPrChange w:id="206" w:author="Xavier Hoenner" w:date="2015-08-17T16:27:00Z">
+          <w:del w:id="207" w:author="Xavier Hoenner" w:date="2015-08-17T16:27:00Z"/>
+        </w:rPr>
+        <w:pPrChange w:id="208" w:author="Xavier Hoenner" w:date="2015-08-17T16:27:00Z">
           <w:pPr>
             <w:ind w:left="1843" w:hanging="1843"/>
           </w:pPr>
         </w:pPrChange>
       </w:pPr>
-      <w:del w:id="207" w:author="Xavier Hoenner" w:date="2015-08-17T16:27:00Z">
+      <w:del w:id="209" w:author="Xavier Hoenner" w:date="2015-08-17T16:27:00Z">
         <w:r>
           <w:rPr>
             <w:u w:val="single"/>
@@ -3972,15 +3982,15 @@
         <w:ind w:left="720" w:hanging="993"/>
         <w:outlineLvl w:val="1"/>
         <w:rPr>
-          <w:del w:id="208" w:author="Xavier Hoenner" w:date="2015-08-17T16:27:00Z"/>
-        </w:rPr>
-        <w:pPrChange w:id="209" w:author="Xavier Hoenner" w:date="2015-08-17T16:27:00Z">
+          <w:del w:id="210" w:author="Xavier Hoenner" w:date="2015-08-17T16:27:00Z"/>
+        </w:rPr>
+        <w:pPrChange w:id="211" w:author="Xavier Hoenner" w:date="2015-08-17T16:27:00Z">
           <w:pPr>
             <w:ind w:left="993" w:hanging="993"/>
           </w:pPr>
         </w:pPrChange>
       </w:pPr>
-      <w:del w:id="210" w:author="Xavier Hoenner" w:date="2015-08-17T16:27:00Z">
+      <w:del w:id="212" w:author="Xavier Hoenner" w:date="2015-08-17T16:27:00Z">
         <w:r>
           <w:rPr>
             <w:u w:val="single"/>
@@ -3989,25 +3999,25 @@
         </w:r>
         <w:r>
           <w:delText xml:space="preserve"> </w:delText>
-        </w:r>
-      </w:del>
-      <w:del w:id="211" w:author="Xavier Hoenner" w:date="2014-05-01T12:40:00Z">
-        <w:r>
-          <w:rPr>
-            <w:b/>
-          </w:rPr>
-          <w:delText xml:space="preserve">Headers: </w:delText>
-        </w:r>
-        <w:r>
-          <w:delText>Deployment site name</w:delText>
-        </w:r>
-      </w:del>
-      <w:del w:id="212" w:author="Xavier Hoenner" w:date="2013-07-11T11:36:00Z">
-        <w:r>
-          <w:delText xml:space="preserve"> for the sensor network.</w:delText>
         </w:r>
       </w:del>
       <w:del w:id="213" w:author="Xavier Hoenner" w:date="2014-05-01T12:40:00Z">
+        <w:r>
+          <w:rPr>
+            <w:b/>
+          </w:rPr>
+          <w:delText xml:space="preserve">Headers: </w:delText>
+        </w:r>
+        <w:r>
+          <w:delText>Deployment site name</w:delText>
+        </w:r>
+      </w:del>
+      <w:del w:id="214" w:author="Xavier Hoenner" w:date="2013-07-11T11:36:00Z">
+        <w:r>
+          <w:delText xml:space="preserve"> for the sensor network.</w:delText>
+        </w:r>
+      </w:del>
+      <w:del w:id="215" w:author="Xavier Hoenner" w:date="2014-05-01T12:40:00Z">
         <w:r>
           <w:br/>
         </w:r>
@@ -4258,9 +4268,9 @@
         <w:ind w:left="720"/>
         <w:outlineLvl w:val="1"/>
         <w:rPr>
-          <w:del w:id="214" w:author="Xavier Hoenner" w:date="2015-08-17T16:27:00Z"/>
-        </w:rPr>
-        <w:pPrChange w:id="215" w:author="Xavier Hoenner" w:date="2015-08-17T16:27:00Z">
+          <w:del w:id="216" w:author="Xavier Hoenner" w:date="2015-08-17T16:27:00Z"/>
+        </w:rPr>
+        <w:pPrChange w:id="217" w:author="Xavier Hoenner" w:date="2015-08-17T16:27:00Z">
           <w:pPr/>
         </w:pPrChange>
       </w:pPr>
@@ -4271,15 +4281,15 @@
         <w:spacing w:line="360" w:lineRule="auto"/>
         <w:ind w:left="720"/>
         <w:rPr>
-          <w:del w:id="216" w:author="Xavier Hoenner" w:date="2015-08-17T16:27:00Z"/>
-        </w:rPr>
-        <w:pPrChange w:id="217" w:author="Xavier Hoenner" w:date="2015-08-17T16:27:00Z">
+          <w:del w:id="218" w:author="Xavier Hoenner" w:date="2015-08-17T16:27:00Z"/>
+        </w:rPr>
+        <w:pPrChange w:id="219" w:author="Xavier Hoenner" w:date="2015-08-17T16:27:00Z">
           <w:pPr>
             <w:pStyle w:val="Heading3"/>
           </w:pPr>
         </w:pPrChange>
       </w:pPr>
-      <w:del w:id="218" w:author="Xavier Hoenner" w:date="2015-08-17T16:27:00Z">
+      <w:del w:id="220" w:author="Xavier Hoenner" w:date="2015-08-17T16:27:00Z">
         <w:r>
           <w:delText>Template</w:delText>
         </w:r>
@@ -4305,7 +4315,7 @@
       <w:tr>
         <w:trPr>
           <w:jc w:val="center"/>
-          <w:del w:id="219" w:author="Xavier Hoenner" w:date="2014-05-01T12:40:00Z"/>
+          <w:del w:id="221" w:author="Xavier Hoenner" w:date="2014-05-01T12:40:00Z"/>
         </w:trPr>
         <w:tc>
           <w:tcPr>
@@ -4321,17 +4331,17 @@
               <w:jc w:val="center"/>
               <w:outlineLvl w:val="1"/>
               <w:rPr>
-                <w:del w:id="220" w:author="Xavier Hoenner" w:date="2014-05-01T12:40:00Z"/>
+                <w:del w:id="222" w:author="Xavier Hoenner" w:date="2014-05-01T12:40:00Z"/>
                 <w:b/>
               </w:rPr>
-              <w:pPrChange w:id="221" w:author="Xavier Hoenner" w:date="2015-08-17T16:27:00Z">
+              <w:pPrChange w:id="223" w:author="Xavier Hoenner" w:date="2015-08-17T16:27:00Z">
                 <w:pPr>
                   <w:spacing w:after="200" w:line="276" w:lineRule="auto"/>
                   <w:jc w:val="center"/>
                 </w:pPr>
               </w:pPrChange>
             </w:pPr>
-            <w:del w:id="222" w:author="Xavier Hoenner" w:date="2014-05-01T12:40:00Z">
+            <w:del w:id="224" w:author="Xavier Hoenner" w:date="2014-05-01T12:40:00Z">
               <w:r>
                 <w:rPr>
                   <w:b/>
@@ -4367,17 +4377,17 @@
               <w:jc w:val="center"/>
               <w:outlineLvl w:val="1"/>
               <w:rPr>
-                <w:del w:id="223" w:author="Xavier Hoenner" w:date="2014-05-01T12:40:00Z"/>
+                <w:del w:id="225" w:author="Xavier Hoenner" w:date="2014-05-01T12:40:00Z"/>
                 <w:b/>
               </w:rPr>
-              <w:pPrChange w:id="224" w:author="Xavier Hoenner" w:date="2015-08-17T16:27:00Z">
+              <w:pPrChange w:id="226" w:author="Xavier Hoenner" w:date="2015-08-17T16:27:00Z">
                 <w:pPr>
                   <w:spacing w:after="200" w:line="276" w:lineRule="auto"/>
                   <w:jc w:val="center"/>
                 </w:pPr>
               </w:pPrChange>
             </w:pPr>
-            <w:del w:id="225" w:author="Xavier Hoenner" w:date="2014-05-01T12:40:00Z">
+            <w:del w:id="227" w:author="Xavier Hoenner" w:date="2014-05-01T12:40:00Z">
               <w:r>
                 <w:rPr>
                   <w:b/>
@@ -4401,17 +4411,17 @@
               <w:jc w:val="center"/>
               <w:outlineLvl w:val="1"/>
               <w:rPr>
-                <w:del w:id="226" w:author="Xavier Hoenner" w:date="2014-05-01T12:40:00Z"/>
+                <w:del w:id="228" w:author="Xavier Hoenner" w:date="2014-05-01T12:40:00Z"/>
                 <w:b/>
               </w:rPr>
-              <w:pPrChange w:id="227" w:author="Xavier Hoenner" w:date="2015-08-17T16:27:00Z">
+              <w:pPrChange w:id="229" w:author="Xavier Hoenner" w:date="2015-08-17T16:27:00Z">
                 <w:pPr>
                   <w:spacing w:after="200" w:line="276" w:lineRule="auto"/>
                   <w:jc w:val="center"/>
                 </w:pPr>
               </w:pPrChange>
             </w:pPr>
-            <w:del w:id="228" w:author="Xavier Hoenner" w:date="2014-05-01T12:40:00Z">
+            <w:del w:id="230" w:author="Xavier Hoenner" w:date="2014-05-01T12:40:00Z">
               <w:r>
                 <w:rPr>
                   <w:b/>
@@ -4435,17 +4445,17 @@
               <w:jc w:val="center"/>
               <w:outlineLvl w:val="1"/>
               <w:rPr>
-                <w:del w:id="229" w:author="Xavier Hoenner" w:date="2014-05-01T12:40:00Z"/>
+                <w:del w:id="231" w:author="Xavier Hoenner" w:date="2014-05-01T12:40:00Z"/>
                 <w:b/>
               </w:rPr>
-              <w:pPrChange w:id="230" w:author="Xavier Hoenner" w:date="2015-08-17T16:27:00Z">
+              <w:pPrChange w:id="232" w:author="Xavier Hoenner" w:date="2015-08-17T16:27:00Z">
                 <w:pPr>
                   <w:spacing w:after="200" w:line="276" w:lineRule="auto"/>
                   <w:jc w:val="center"/>
                 </w:pPr>
               </w:pPrChange>
             </w:pPr>
-            <w:del w:id="231" w:author="Xavier Hoenner" w:date="2014-05-01T12:40:00Z">
+            <w:del w:id="233" w:author="Xavier Hoenner" w:date="2014-05-01T12:40:00Z">
               <w:r>
                 <w:rPr>
                   <w:b/>
@@ -4469,17 +4479,17 @@
               <w:jc w:val="center"/>
               <w:outlineLvl w:val="1"/>
               <w:rPr>
-                <w:del w:id="232" w:author="Xavier Hoenner" w:date="2014-05-01T12:40:00Z"/>
+                <w:del w:id="234" w:author="Xavier Hoenner" w:date="2014-05-01T12:40:00Z"/>
                 <w:b/>
               </w:rPr>
-              <w:pPrChange w:id="233" w:author="Xavier Hoenner" w:date="2015-08-17T16:27:00Z">
+              <w:pPrChange w:id="235" w:author="Xavier Hoenner" w:date="2015-08-17T16:27:00Z">
                 <w:pPr>
                   <w:spacing w:after="200" w:line="276" w:lineRule="auto"/>
                   <w:jc w:val="center"/>
                 </w:pPr>
               </w:pPrChange>
             </w:pPr>
-            <w:del w:id="234" w:author="Xavier Hoenner" w:date="2014-05-01T12:40:00Z">
+            <w:del w:id="236" w:author="Xavier Hoenner" w:date="2014-05-01T12:40:00Z">
               <w:r>
                 <w:rPr>
                   <w:b/>
@@ -4503,17 +4513,17 @@
               <w:jc w:val="center"/>
               <w:outlineLvl w:val="1"/>
               <w:rPr>
-                <w:del w:id="235" w:author="Xavier Hoenner" w:date="2014-05-01T12:40:00Z"/>
+                <w:del w:id="237" w:author="Xavier Hoenner" w:date="2014-05-01T12:40:00Z"/>
                 <w:b/>
               </w:rPr>
-              <w:pPrChange w:id="236" w:author="Xavier Hoenner" w:date="2015-08-17T16:27:00Z">
+              <w:pPrChange w:id="238" w:author="Xavier Hoenner" w:date="2015-08-17T16:27:00Z">
                 <w:pPr>
                   <w:spacing w:after="200" w:line="276" w:lineRule="auto"/>
                   <w:jc w:val="center"/>
                 </w:pPr>
               </w:pPrChange>
             </w:pPr>
-            <w:del w:id="237" w:author="Xavier Hoenner" w:date="2014-05-01T12:40:00Z">
+            <w:del w:id="239" w:author="Xavier Hoenner" w:date="2014-05-01T12:40:00Z">
               <w:r>
                 <w:rPr>
                   <w:b/>
@@ -4537,17 +4547,17 @@
               <w:jc w:val="center"/>
               <w:outlineLvl w:val="1"/>
               <w:rPr>
-                <w:del w:id="238" w:author="Xavier Hoenner" w:date="2014-05-01T12:40:00Z"/>
+                <w:del w:id="240" w:author="Xavier Hoenner" w:date="2014-05-01T12:40:00Z"/>
                 <w:b/>
               </w:rPr>
-              <w:pPrChange w:id="239" w:author="Xavier Hoenner" w:date="2015-08-17T16:27:00Z">
+              <w:pPrChange w:id="241" w:author="Xavier Hoenner" w:date="2015-08-17T16:27:00Z">
                 <w:pPr>
                   <w:spacing w:after="200" w:line="276" w:lineRule="auto"/>
                   <w:jc w:val="center"/>
                 </w:pPr>
               </w:pPrChange>
             </w:pPr>
-            <w:del w:id="240" w:author="Xavier Hoenner" w:date="2014-05-01T12:40:00Z">
+            <w:del w:id="242" w:author="Xavier Hoenner" w:date="2014-05-01T12:40:00Z">
               <w:r>
                 <w:rPr>
                   <w:b/>
@@ -4571,17 +4581,17 @@
               <w:jc w:val="center"/>
               <w:outlineLvl w:val="1"/>
               <w:rPr>
-                <w:del w:id="241" w:author="Xavier Hoenner" w:date="2014-05-01T12:40:00Z"/>
+                <w:del w:id="243" w:author="Xavier Hoenner" w:date="2014-05-01T12:40:00Z"/>
                 <w:b/>
               </w:rPr>
-              <w:pPrChange w:id="242" w:author="Xavier Hoenner" w:date="2015-08-17T16:27:00Z">
+              <w:pPrChange w:id="244" w:author="Xavier Hoenner" w:date="2015-08-17T16:27:00Z">
                 <w:pPr>
                   <w:spacing w:after="200" w:line="276" w:lineRule="auto"/>
                   <w:jc w:val="center"/>
                 </w:pPr>
               </w:pPrChange>
             </w:pPr>
-            <w:del w:id="243" w:author="Xavier Hoenner" w:date="2014-05-01T12:40:00Z">
+            <w:del w:id="245" w:author="Xavier Hoenner" w:date="2014-05-01T12:40:00Z">
               <w:r>
                 <w:rPr>
                   <w:b/>
@@ -4595,7 +4605,7 @@
       <w:tr>
         <w:trPr>
           <w:jc w:val="center"/>
-          <w:del w:id="244" w:author="Xavier Hoenner" w:date="2014-05-01T12:40:00Z"/>
+          <w:del w:id="246" w:author="Xavier Hoenner" w:date="2014-05-01T12:40:00Z"/>
         </w:trPr>
         <w:tc>
           <w:tcPr>
@@ -4611,16 +4621,16 @@
               <w:jc w:val="center"/>
               <w:outlineLvl w:val="1"/>
               <w:rPr>
-                <w:del w:id="245" w:author="Xavier Hoenner" w:date="2014-05-01T12:40:00Z"/>
-              </w:rPr>
-              <w:pPrChange w:id="246" w:author="Xavier Hoenner" w:date="2015-08-17T16:27:00Z">
+                <w:del w:id="247" w:author="Xavier Hoenner" w:date="2014-05-01T12:40:00Z"/>
+              </w:rPr>
+              <w:pPrChange w:id="248" w:author="Xavier Hoenner" w:date="2015-08-17T16:27:00Z">
                 <w:pPr>
                   <w:spacing w:after="200" w:line="276" w:lineRule="auto"/>
                   <w:jc w:val="center"/>
                 </w:pPr>
               </w:pPrChange>
             </w:pPr>
-            <w:del w:id="247" w:author="Xavier Hoenner" w:date="2014-05-01T12:40:00Z">
+            <w:del w:id="249" w:author="Xavier Hoenner" w:date="2014-05-01T12:40:00Z">
               <w:r>
                 <w:delText>Sensor code</w:delText>
               </w:r>
@@ -4641,16 +4651,16 @@
               <w:jc w:val="center"/>
               <w:outlineLvl w:val="1"/>
               <w:rPr>
-                <w:del w:id="248" w:author="Xavier Hoenner" w:date="2014-05-01T12:40:00Z"/>
-              </w:rPr>
-              <w:pPrChange w:id="249" w:author="Xavier Hoenner" w:date="2015-08-17T16:27:00Z">
+                <w:del w:id="250" w:author="Xavier Hoenner" w:date="2014-05-01T12:40:00Z"/>
+              </w:rPr>
+              <w:pPrChange w:id="251" w:author="Xavier Hoenner" w:date="2015-08-17T16:27:00Z">
                 <w:pPr>
                   <w:spacing w:after="200" w:line="276" w:lineRule="auto"/>
                   <w:jc w:val="center"/>
                 </w:pPr>
               </w:pPrChange>
             </w:pPr>
-            <w:del w:id="250" w:author="Xavier Hoenner" w:date="2014-05-01T12:40:00Z">
+            <w:del w:id="252" w:author="Xavier Hoenner" w:date="2014-05-01T12:40:00Z">
               <w:r>
                 <w:delText>Sensor depth</w:delText>
               </w:r>
@@ -4671,16 +4681,16 @@
               <w:jc w:val="center"/>
               <w:outlineLvl w:val="1"/>
               <w:rPr>
-                <w:del w:id="251" w:author="Xavier Hoenner" w:date="2014-05-01T12:40:00Z"/>
-              </w:rPr>
-              <w:pPrChange w:id="252" w:author="Xavier Hoenner" w:date="2015-08-17T16:27:00Z">
+                <w:del w:id="253" w:author="Xavier Hoenner" w:date="2014-05-01T12:40:00Z"/>
+              </w:rPr>
+              <w:pPrChange w:id="254" w:author="Xavier Hoenner" w:date="2015-08-17T16:27:00Z">
                 <w:pPr>
                   <w:spacing w:after="200" w:line="276" w:lineRule="auto"/>
                   <w:jc w:val="center"/>
                 </w:pPr>
               </w:pPrChange>
             </w:pPr>
-            <w:del w:id="253" w:author="Xavier Hoenner" w:date="2014-05-01T12:40:00Z">
+            <w:del w:id="255" w:author="Xavier Hoenner" w:date="2014-05-01T12:40:00Z">
               <w:r>
                 <w:delText>QC’d data</w:delText>
               </w:r>
@@ -4701,16 +4711,16 @@
               <w:jc w:val="center"/>
               <w:outlineLvl w:val="1"/>
               <w:rPr>
-                <w:del w:id="254" w:author="Xavier Hoenner" w:date="2014-05-01T12:40:00Z"/>
-              </w:rPr>
-              <w:pPrChange w:id="255" w:author="Xavier Hoenner" w:date="2015-08-17T16:27:00Z">
+                <w:del w:id="256" w:author="Xavier Hoenner" w:date="2014-05-01T12:40:00Z"/>
+              </w:rPr>
+              <w:pPrChange w:id="257" w:author="Xavier Hoenner" w:date="2015-08-17T16:27:00Z">
                 <w:pPr>
                   <w:spacing w:after="200" w:line="276" w:lineRule="auto"/>
                   <w:jc w:val="center"/>
                 </w:pPr>
               </w:pPrChange>
             </w:pPr>
-            <w:del w:id="256" w:author="Xavier Hoenner" w:date="2014-05-01T12:40:00Z">
+            <w:del w:id="258" w:author="Xavier Hoenner" w:date="2014-05-01T12:40:00Z">
               <w:r>
                 <w:delText>Start</w:delText>
               </w:r>
@@ -4731,16 +4741,16 @@
               <w:jc w:val="center"/>
               <w:outlineLvl w:val="1"/>
               <w:rPr>
-                <w:del w:id="257" w:author="Xavier Hoenner" w:date="2014-05-01T12:40:00Z"/>
-              </w:rPr>
-              <w:pPrChange w:id="258" w:author="Xavier Hoenner" w:date="2015-08-17T16:27:00Z">
+                <w:del w:id="259" w:author="Xavier Hoenner" w:date="2014-05-01T12:40:00Z"/>
+              </w:rPr>
+              <w:pPrChange w:id="260" w:author="Xavier Hoenner" w:date="2015-08-17T16:27:00Z">
                 <w:pPr>
                   <w:spacing w:after="200" w:line="276" w:lineRule="auto"/>
                   <w:jc w:val="center"/>
                 </w:pPr>
               </w:pPrChange>
             </w:pPr>
-            <w:del w:id="259" w:author="Xavier Hoenner" w:date="2014-05-01T12:40:00Z">
+            <w:del w:id="261" w:author="Xavier Hoenner" w:date="2014-05-01T12:40:00Z">
               <w:r>
                 <w:delText>End</w:delText>
               </w:r>
@@ -4761,16 +4771,16 @@
               <w:jc w:val="center"/>
               <w:outlineLvl w:val="1"/>
               <w:rPr>
-                <w:del w:id="260" w:author="Xavier Hoenner" w:date="2014-05-01T12:40:00Z"/>
-              </w:rPr>
-              <w:pPrChange w:id="261" w:author="Xavier Hoenner" w:date="2015-08-17T16:27:00Z">
+                <w:del w:id="262" w:author="Xavier Hoenner" w:date="2014-05-01T12:40:00Z"/>
+              </w:rPr>
+              <w:pPrChange w:id="263" w:author="Xavier Hoenner" w:date="2015-08-17T16:27:00Z">
                 <w:pPr>
                   <w:spacing w:after="200" w:line="276" w:lineRule="auto"/>
                   <w:jc w:val="center"/>
                 </w:pPr>
               </w:pPrChange>
             </w:pPr>
-            <w:del w:id="262" w:author="Xavier Hoenner" w:date="2014-05-01T12:40:00Z">
+            <w:del w:id="264" w:author="Xavier Hoenner" w:date="2014-05-01T12:40:00Z">
               <w:r>
                 <w:delText>Time coverage (days)</w:delText>
               </w:r>
@@ -4791,16 +4801,16 @@
               <w:jc w:val="center"/>
               <w:outlineLvl w:val="1"/>
               <w:rPr>
-                <w:del w:id="263" w:author="Xavier Hoenner" w:date="2014-05-01T12:40:00Z"/>
-              </w:rPr>
-              <w:pPrChange w:id="264" w:author="Xavier Hoenner" w:date="2015-08-17T16:27:00Z">
+                <w:del w:id="265" w:author="Xavier Hoenner" w:date="2014-05-01T12:40:00Z"/>
+              </w:rPr>
+              <w:pPrChange w:id="266" w:author="Xavier Hoenner" w:date="2015-08-17T16:27:00Z">
                 <w:pPr>
                   <w:spacing w:after="200" w:line="276" w:lineRule="auto"/>
                   <w:jc w:val="center"/>
                 </w:pPr>
               </w:pPrChange>
             </w:pPr>
-            <w:del w:id="265" w:author="Xavier Hoenner" w:date="2014-05-01T12:40:00Z">
+            <w:del w:id="267" w:author="Xavier Hoenner" w:date="2014-05-01T12:40:00Z">
               <w:r>
                 <w:delText>Time to upload data (days)</w:delText>
               </w:r>
@@ -4821,16 +4831,16 @@
               <w:jc w:val="center"/>
               <w:outlineLvl w:val="1"/>
               <w:rPr>
-                <w:del w:id="266" w:author="Xavier Hoenner" w:date="2014-05-01T12:40:00Z"/>
-              </w:rPr>
-              <w:pPrChange w:id="267" w:author="Xavier Hoenner" w:date="2015-08-17T16:27:00Z">
+                <w:del w:id="268" w:author="Xavier Hoenner" w:date="2014-05-01T12:40:00Z"/>
+              </w:rPr>
+              <w:pPrChange w:id="269" w:author="Xavier Hoenner" w:date="2015-08-17T16:27:00Z">
                 <w:pPr>
                   <w:spacing w:after="200" w:line="276" w:lineRule="auto"/>
                   <w:jc w:val="center"/>
                 </w:pPr>
               </w:pPrChange>
             </w:pPr>
-            <w:del w:id="268" w:author="Xavier Hoenner" w:date="2014-05-01T12:40:00Z">
+            <w:del w:id="270" w:author="Xavier Hoenner" w:date="2014-05-01T12:40:00Z">
               <w:r>
                 <w:delText>Time to publish data (days)</w:delText>
               </w:r>
@@ -4841,7 +4851,7 @@
       <w:tr>
         <w:trPr>
           <w:jc w:val="center"/>
-          <w:del w:id="269" w:author="Xavier Hoenner" w:date="2014-05-01T12:40:00Z"/>
+          <w:del w:id="271" w:author="Xavier Hoenner" w:date="2014-05-01T12:40:00Z"/>
         </w:trPr>
         <w:tc>
           <w:tcPr>
@@ -4859,16 +4869,16 @@
               <w:jc w:val="center"/>
               <w:outlineLvl w:val="1"/>
               <w:rPr>
-                <w:del w:id="270" w:author="Xavier Hoenner" w:date="2014-05-01T12:40:00Z"/>
-              </w:rPr>
-              <w:pPrChange w:id="271" w:author="Xavier Hoenner" w:date="2015-08-17T16:27:00Z">
+                <w:del w:id="272" w:author="Xavier Hoenner" w:date="2014-05-01T12:40:00Z"/>
+              </w:rPr>
+              <w:pPrChange w:id="273" w:author="Xavier Hoenner" w:date="2015-08-17T16:27:00Z">
                 <w:pPr>
                   <w:spacing w:after="200" w:line="276" w:lineRule="auto"/>
                   <w:jc w:val="center"/>
                 </w:pPr>
               </w:pPrChange>
             </w:pPr>
-            <w:del w:id="272" w:author="Xavier Hoenner" w:date="2014-05-01T12:40:00Z">
+            <w:del w:id="274" w:author="Xavier Hoenner" w:date="2014-05-01T12:40:00Z">
               <w:r>
                 <w:delText>Headers = ‘site_name’</w:delText>
               </w:r>
@@ -4879,7 +4889,7 @@
       <w:tr>
         <w:trPr>
           <w:jc w:val="center"/>
-          <w:del w:id="273" w:author="Xavier Hoenner" w:date="2014-05-01T12:40:00Z"/>
+          <w:del w:id="275" w:author="Xavier Hoenner" w:date="2014-05-01T12:40:00Z"/>
         </w:trPr>
         <w:tc>
           <w:tcPr>
@@ -4896,15 +4906,15 @@
               <w:ind w:left="720"/>
               <w:outlineLvl w:val="1"/>
               <w:rPr>
-                <w:del w:id="274" w:author="Xavier Hoenner" w:date="2014-05-01T12:40:00Z"/>
-              </w:rPr>
-              <w:pPrChange w:id="275" w:author="Xavier Hoenner" w:date="2015-08-17T16:27:00Z">
+                <w:del w:id="276" w:author="Xavier Hoenner" w:date="2014-05-01T12:40:00Z"/>
+              </w:rPr>
+              <w:pPrChange w:id="277" w:author="Xavier Hoenner" w:date="2015-08-17T16:27:00Z">
                 <w:pPr>
                   <w:spacing w:after="200" w:line="276" w:lineRule="auto"/>
                 </w:pPr>
               </w:pPrChange>
             </w:pPr>
-            <w:del w:id="276" w:author="Xavier Hoenner" w:date="2014-05-01T12:40:00Z">
+            <w:del w:id="278" w:author="Xavier Hoenner" w:date="2014-05-01T12:40:00Z">
               <w:r>
                 <w:delText>Sub-headers = ‘platform_code’</w:delText>
               </w:r>
@@ -4915,7 +4925,7 @@
       <w:tr>
         <w:trPr>
           <w:jc w:val="center"/>
-          <w:del w:id="277" w:author="Xavier Hoenner" w:date="2014-05-01T12:40:00Z"/>
+          <w:del w:id="279" w:author="Xavier Hoenner" w:date="2014-05-01T12:40:00Z"/>
         </w:trPr>
         <w:tc>
           <w:tcPr>
@@ -4931,10 +4941,11 @@
               <w:jc w:val="center"/>
               <w:outlineLvl w:val="1"/>
               <w:rPr>
-                <w:del w:id="278" w:author="Xavier Hoenner" w:date="2014-05-01T12:40:00Z"/>
-              </w:rPr>
-              <w:pPrChange w:id="279" w:author="Xavier Hoenner" w:date="2015-08-17T16:27:00Z">
+                <w:del w:id="280" w:author="Xavier Hoenner" w:date="2014-05-01T12:40:00Z"/>
+              </w:rPr>
+              <w:pPrChange w:id="281" w:author="Xavier Hoenner" w:date="2015-08-17T16:27:00Z">
                 <w:pPr>
+                  <w:spacing w:after="200" w:line="276" w:lineRule="auto"/>
                   <w:jc w:val="center"/>
                 </w:pPr>
               </w:pPrChange>
@@ -4955,10 +4966,11 @@
               <w:jc w:val="center"/>
               <w:outlineLvl w:val="1"/>
               <w:rPr>
-                <w:del w:id="280" w:author="Xavier Hoenner" w:date="2014-05-01T12:40:00Z"/>
-              </w:rPr>
-              <w:pPrChange w:id="281" w:author="Xavier Hoenner" w:date="2015-08-17T16:27:00Z">
+                <w:del w:id="282" w:author="Xavier Hoenner" w:date="2014-05-01T12:40:00Z"/>
+              </w:rPr>
+              <w:pPrChange w:id="283" w:author="Xavier Hoenner" w:date="2015-08-17T16:27:00Z">
                 <w:pPr>
+                  <w:spacing w:after="200" w:line="276" w:lineRule="auto"/>
                   <w:jc w:val="center"/>
                 </w:pPr>
               </w:pPrChange>
@@ -4979,10 +4991,11 @@
               <w:jc w:val="center"/>
               <w:outlineLvl w:val="1"/>
               <w:rPr>
-                <w:del w:id="282" w:author="Xavier Hoenner" w:date="2014-05-01T12:40:00Z"/>
-              </w:rPr>
-              <w:pPrChange w:id="283" w:author="Xavier Hoenner" w:date="2015-08-17T16:27:00Z">
+                <w:del w:id="284" w:author="Xavier Hoenner" w:date="2014-05-01T12:40:00Z"/>
+              </w:rPr>
+              <w:pPrChange w:id="285" w:author="Xavier Hoenner" w:date="2015-08-17T16:27:00Z">
                 <w:pPr>
+                  <w:spacing w:after="200" w:line="276" w:lineRule="auto"/>
                   <w:jc w:val="center"/>
                 </w:pPr>
               </w:pPrChange>
@@ -5003,10 +5016,11 @@
               <w:jc w:val="center"/>
               <w:outlineLvl w:val="1"/>
               <w:rPr>
-                <w:del w:id="284" w:author="Xavier Hoenner" w:date="2014-05-01T12:40:00Z"/>
-              </w:rPr>
-              <w:pPrChange w:id="285" w:author="Xavier Hoenner" w:date="2015-08-17T16:27:00Z">
+                <w:del w:id="286" w:author="Xavier Hoenner" w:date="2014-05-01T12:40:00Z"/>
+              </w:rPr>
+              <w:pPrChange w:id="287" w:author="Xavier Hoenner" w:date="2015-08-17T16:27:00Z">
                 <w:pPr>
+                  <w:spacing w:after="200" w:line="276" w:lineRule="auto"/>
                   <w:jc w:val="center"/>
                 </w:pPr>
               </w:pPrChange>
@@ -5027,10 +5041,11 @@
               <w:jc w:val="center"/>
               <w:outlineLvl w:val="1"/>
               <w:rPr>
-                <w:del w:id="286" w:author="Xavier Hoenner" w:date="2014-05-01T12:40:00Z"/>
-              </w:rPr>
-              <w:pPrChange w:id="287" w:author="Xavier Hoenner" w:date="2015-08-17T16:27:00Z">
+                <w:del w:id="288" w:author="Xavier Hoenner" w:date="2014-05-01T12:40:00Z"/>
+              </w:rPr>
+              <w:pPrChange w:id="289" w:author="Xavier Hoenner" w:date="2015-08-17T16:27:00Z">
                 <w:pPr>
+                  <w:spacing w:after="200" w:line="276" w:lineRule="auto"/>
                   <w:jc w:val="center"/>
                 </w:pPr>
               </w:pPrChange>
@@ -5051,10 +5066,11 @@
               <w:jc w:val="center"/>
               <w:outlineLvl w:val="1"/>
               <w:rPr>
-                <w:del w:id="288" w:author="Xavier Hoenner" w:date="2014-05-01T12:40:00Z"/>
-              </w:rPr>
-              <w:pPrChange w:id="289" w:author="Xavier Hoenner" w:date="2015-08-17T16:27:00Z">
+                <w:del w:id="290" w:author="Xavier Hoenner" w:date="2014-05-01T12:40:00Z"/>
+              </w:rPr>
+              <w:pPrChange w:id="291" w:author="Xavier Hoenner" w:date="2015-08-17T16:27:00Z">
                 <w:pPr>
+                  <w:spacing w:after="200" w:line="276" w:lineRule="auto"/>
                   <w:jc w:val="center"/>
                 </w:pPr>
               </w:pPrChange>
@@ -5075,10 +5091,11 @@
               <w:jc w:val="center"/>
               <w:outlineLvl w:val="1"/>
               <w:rPr>
-                <w:del w:id="290" w:author="Xavier Hoenner" w:date="2014-05-01T12:40:00Z"/>
-              </w:rPr>
-              <w:pPrChange w:id="291" w:author="Xavier Hoenner" w:date="2015-08-17T16:27:00Z">
+                <w:del w:id="292" w:author="Xavier Hoenner" w:date="2014-05-01T12:40:00Z"/>
+              </w:rPr>
+              <w:pPrChange w:id="293" w:author="Xavier Hoenner" w:date="2015-08-17T16:27:00Z">
                 <w:pPr>
+                  <w:spacing w:after="200" w:line="276" w:lineRule="auto"/>
                   <w:jc w:val="center"/>
                 </w:pPr>
               </w:pPrChange>
@@ -5099,10 +5116,11 @@
               <w:jc w:val="center"/>
               <w:outlineLvl w:val="1"/>
               <w:rPr>
-                <w:del w:id="292" w:author="Xavier Hoenner" w:date="2014-05-01T12:40:00Z"/>
-              </w:rPr>
-              <w:pPrChange w:id="293" w:author="Xavier Hoenner" w:date="2015-08-17T16:27:00Z">
+                <w:del w:id="294" w:author="Xavier Hoenner" w:date="2014-05-01T12:40:00Z"/>
+              </w:rPr>
+              <w:pPrChange w:id="295" w:author="Xavier Hoenner" w:date="2015-08-17T16:27:00Z">
                 <w:pPr>
+                  <w:spacing w:after="200" w:line="276" w:lineRule="auto"/>
                   <w:jc w:val="center"/>
                 </w:pPr>
               </w:pPrChange>
@@ -5119,10 +5137,10 @@
         <w:ind w:left="720"/>
         <w:outlineLvl w:val="1"/>
         <w:rPr>
-          <w:del w:id="294" w:author="Xavier Hoenner" w:date="2014-05-01T12:40:00Z"/>
+          <w:del w:id="296" w:author="Xavier Hoenner" w:date="2014-05-01T12:40:00Z"/>
           <w:szCs w:val="24"/>
         </w:rPr>
-        <w:pPrChange w:id="295" w:author="Xavier Hoenner" w:date="2015-08-17T16:27:00Z">
+        <w:pPrChange w:id="297" w:author="Xavier Hoenner" w:date="2015-08-17T16:27:00Z">
           <w:pPr/>
         </w:pPrChange>
       </w:pPr>
@@ -5135,15 +5153,15 @@
         <w:ind w:left="720"/>
         <w:outlineLvl w:val="1"/>
         <w:rPr>
-          <w:del w:id="296" w:author="Xavier Hoenner" w:date="2014-05-01T12:40:00Z"/>
-        </w:rPr>
-        <w:pPrChange w:id="297" w:author="Xavier Hoenner" w:date="2015-08-17T16:27:00Z">
+          <w:del w:id="298" w:author="Xavier Hoenner" w:date="2014-05-01T12:40:00Z"/>
+        </w:rPr>
+        <w:pPrChange w:id="299" w:author="Xavier Hoenner" w:date="2015-08-17T16:27:00Z">
           <w:pPr>
             <w:pStyle w:val="Heading2"/>
           </w:pPr>
         </w:pPrChange>
       </w:pPr>
-      <w:del w:id="298" w:author="Xavier Hoenner" w:date="2014-05-01T12:40:00Z">
+      <w:del w:id="300" w:author="Xavier Hoenner" w:date="2014-05-01T12:40:00Z">
         <w:r>
           <w:delText>1.</w:delText>
         </w:r>
@@ -5172,15 +5190,15 @@
         <w:ind w:left="720"/>
         <w:outlineLvl w:val="1"/>
         <w:rPr>
-          <w:del w:id="299" w:author="Xavier Hoenner" w:date="2014-05-01T12:40:00Z"/>
-        </w:rPr>
-        <w:pPrChange w:id="300" w:author="Xavier Hoenner" w:date="2015-08-17T16:27:00Z">
+          <w:del w:id="301" w:author="Xavier Hoenner" w:date="2014-05-01T12:40:00Z"/>
+        </w:rPr>
+        <w:pPrChange w:id="302" w:author="Xavier Hoenner" w:date="2015-08-17T16:27:00Z">
           <w:pPr>
             <w:pStyle w:val="Heading3"/>
           </w:pPr>
         </w:pPrChange>
       </w:pPr>
-      <w:del w:id="301" w:author="Xavier Hoenner" w:date="2014-05-01T12:40:00Z">
+      <w:del w:id="303" w:author="Xavier Hoenner" w:date="2014-05-01T12:40:00Z">
         <w:r>
           <w:rPr>
             <w:b/>
@@ -5224,15 +5242,15 @@
         <w:ind w:left="720"/>
         <w:outlineLvl w:val="1"/>
         <w:rPr>
-          <w:del w:id="302" w:author="Xavier Hoenner" w:date="2014-05-01T12:40:00Z"/>
-        </w:rPr>
-        <w:pPrChange w:id="303" w:author="Xavier Hoenner" w:date="2015-08-17T16:27:00Z">
+          <w:del w:id="304" w:author="Xavier Hoenner" w:date="2014-05-01T12:40:00Z"/>
+        </w:rPr>
+        <w:pPrChange w:id="305" w:author="Xavier Hoenner" w:date="2015-08-17T16:27:00Z">
           <w:pPr>
             <w:pStyle w:val="Heading3"/>
           </w:pPr>
         </w:pPrChange>
       </w:pPr>
-      <w:del w:id="304" w:author="Xavier Hoenner" w:date="2014-05-01T12:40:00Z">
+      <w:del w:id="306" w:author="Xavier Hoenner" w:date="2014-05-01T12:40:00Z">
         <w:r>
           <w:br/>
         </w:r>
@@ -5298,9 +5316,9 @@
         <w:ind w:left="720"/>
         <w:outlineLvl w:val="1"/>
         <w:rPr>
-          <w:del w:id="305" w:author="Xavier Hoenner" w:date="2014-05-01T12:40:00Z"/>
-        </w:rPr>
-        <w:pPrChange w:id="306" w:author="Xavier Hoenner" w:date="2015-08-17T16:27:00Z">
+          <w:del w:id="307" w:author="Xavier Hoenner" w:date="2014-05-01T12:40:00Z"/>
+        </w:rPr>
+        <w:pPrChange w:id="308" w:author="Xavier Hoenner" w:date="2015-08-17T16:27:00Z">
           <w:pPr/>
         </w:pPrChange>
       </w:pPr>
@@ -5313,13 +5331,13 @@
         <w:ind w:left="720"/>
         <w:outlineLvl w:val="1"/>
         <w:rPr>
-          <w:del w:id="307" w:author="Xavier Hoenner" w:date="2014-05-01T12:40:00Z"/>
-        </w:rPr>
-        <w:pPrChange w:id="308" w:author="Xavier Hoenner" w:date="2015-08-17T16:27:00Z">
+          <w:del w:id="309" w:author="Xavier Hoenner" w:date="2014-05-01T12:40:00Z"/>
+        </w:rPr>
+        <w:pPrChange w:id="310" w:author="Xavier Hoenner" w:date="2015-08-17T16:27:00Z">
           <w:pPr/>
         </w:pPrChange>
       </w:pPr>
-      <w:del w:id="309" w:author="Xavier Hoenner" w:date="2014-05-01T12:40:00Z">
+      <w:del w:id="311" w:author="Xavier Hoenner" w:date="2014-05-01T12:40:00Z">
         <w:r>
           <w:rPr>
             <w:u w:val="single"/>
@@ -5340,7 +5358,7 @@
       </w:tblGrid>
       <w:tr>
         <w:trPr>
-          <w:del w:id="310" w:author="Xavier Hoenner" w:date="2014-05-01T12:40:00Z"/>
+          <w:del w:id="312" w:author="Xavier Hoenner" w:date="2014-05-01T12:40:00Z"/>
         </w:trPr>
         <w:tc>
           <w:tcPr>
@@ -5354,17 +5372,17 @@
               <w:ind w:left="720"/>
               <w:outlineLvl w:val="1"/>
               <w:rPr>
-                <w:del w:id="311" w:author="Xavier Hoenner" w:date="2014-05-01T12:40:00Z"/>
+                <w:del w:id="313" w:author="Xavier Hoenner" w:date="2014-05-01T12:40:00Z"/>
                 <w:b/>
                 <w:szCs w:val="24"/>
               </w:rPr>
-              <w:pPrChange w:id="312" w:author="Xavier Hoenner" w:date="2015-08-17T16:27:00Z">
+              <w:pPrChange w:id="314" w:author="Xavier Hoenner" w:date="2015-08-17T16:27:00Z">
                 <w:pPr>
                   <w:spacing w:after="200" w:line="276" w:lineRule="auto"/>
                 </w:pPr>
               </w:pPrChange>
             </w:pPr>
-            <w:del w:id="313" w:author="Xavier Hoenner" w:date="2014-05-01T12:40:00Z">
+            <w:del w:id="315" w:author="Xavier Hoenner" w:date="2014-05-01T12:40:00Z">
               <w:r>
                 <w:rPr>
                   <w:b/>
@@ -5387,16 +5405,16 @@
               <w:ind w:left="720"/>
               <w:outlineLvl w:val="1"/>
               <w:rPr>
-                <w:del w:id="314" w:author="Xavier Hoenner" w:date="2014-05-01T12:40:00Z"/>
+                <w:del w:id="316" w:author="Xavier Hoenner" w:date="2014-05-01T12:40:00Z"/>
                 <w:szCs w:val="24"/>
               </w:rPr>
-              <w:pPrChange w:id="315" w:author="Xavier Hoenner" w:date="2015-08-17T16:27:00Z">
+              <w:pPrChange w:id="317" w:author="Xavier Hoenner" w:date="2015-08-17T16:27:00Z">
                 <w:pPr>
                   <w:spacing w:after="200" w:line="276" w:lineRule="auto"/>
                 </w:pPr>
               </w:pPrChange>
             </w:pPr>
-            <w:del w:id="316" w:author="Xavier Hoenner" w:date="2014-05-01T12:31:00Z">
+            <w:del w:id="318" w:author="Xavier Hoenner" w:date="2014-05-01T12:31:00Z">
               <w:r>
                 <w:rPr>
                   <w:szCs w:val="24"/>
@@ -5421,7 +5439,7 @@
       </w:tr>
       <w:tr>
         <w:trPr>
-          <w:del w:id="317" w:author="Xavier Hoenner" w:date="2014-05-01T12:40:00Z"/>
+          <w:del w:id="319" w:author="Xavier Hoenner" w:date="2014-05-01T12:40:00Z"/>
         </w:trPr>
         <w:tc>
           <w:tcPr>
@@ -5435,17 +5453,17 @@
               <w:ind w:left="720"/>
               <w:outlineLvl w:val="1"/>
               <w:rPr>
-                <w:del w:id="318" w:author="Xavier Hoenner" w:date="2014-05-01T12:40:00Z"/>
+                <w:del w:id="320" w:author="Xavier Hoenner" w:date="2014-05-01T12:40:00Z"/>
                 <w:b/>
                 <w:szCs w:val="24"/>
               </w:rPr>
-              <w:pPrChange w:id="319" w:author="Xavier Hoenner" w:date="2015-08-17T16:27:00Z">
+              <w:pPrChange w:id="321" w:author="Xavier Hoenner" w:date="2015-08-17T16:27:00Z">
                 <w:pPr>
                   <w:spacing w:after="200" w:line="276" w:lineRule="auto"/>
                 </w:pPr>
               </w:pPrChange>
             </w:pPr>
-            <w:del w:id="320" w:author="Xavier Hoenner" w:date="2014-05-01T12:40:00Z">
+            <w:del w:id="322" w:author="Xavier Hoenner" w:date="2014-05-01T12:40:00Z">
               <w:r>
                 <w:rPr>
                   <w:b/>
@@ -5468,16 +5486,16 @@
               <w:ind w:left="720"/>
               <w:outlineLvl w:val="1"/>
               <w:rPr>
-                <w:del w:id="321" w:author="Xavier Hoenner" w:date="2014-05-01T12:40:00Z"/>
+                <w:del w:id="323" w:author="Xavier Hoenner" w:date="2014-05-01T12:40:00Z"/>
                 <w:szCs w:val="24"/>
               </w:rPr>
-              <w:pPrChange w:id="322" w:author="Xavier Hoenner" w:date="2015-08-17T16:27:00Z">
+              <w:pPrChange w:id="324" w:author="Xavier Hoenner" w:date="2015-08-17T16:27:00Z">
                 <w:pPr>
                   <w:spacing w:after="200" w:line="276" w:lineRule="auto"/>
                 </w:pPr>
               </w:pPrChange>
             </w:pPr>
-            <w:del w:id="323" w:author="Xavier Hoenner" w:date="2014-05-01T12:31:00Z">
+            <w:del w:id="325" w:author="Xavier Hoenner" w:date="2014-05-01T12:31:00Z">
               <w:r>
                 <w:rPr>
                   <w:szCs w:val="24"/>
@@ -5490,7 +5508,7 @@
       </w:tr>
       <w:tr>
         <w:trPr>
-          <w:del w:id="324" w:author="Xavier Hoenner" w:date="2014-05-01T12:40:00Z"/>
+          <w:del w:id="326" w:author="Xavier Hoenner" w:date="2014-05-01T12:40:00Z"/>
         </w:trPr>
         <w:tc>
           <w:tcPr>
@@ -5504,17 +5522,17 @@
               <w:ind w:left="720"/>
               <w:outlineLvl w:val="1"/>
               <w:rPr>
-                <w:del w:id="325" w:author="Xavier Hoenner" w:date="2014-05-01T12:40:00Z"/>
+                <w:del w:id="327" w:author="Xavier Hoenner" w:date="2014-05-01T12:40:00Z"/>
                 <w:b/>
                 <w:szCs w:val="24"/>
               </w:rPr>
-              <w:pPrChange w:id="326" w:author="Xavier Hoenner" w:date="2015-08-17T16:27:00Z">
+              <w:pPrChange w:id="328" w:author="Xavier Hoenner" w:date="2015-08-17T16:27:00Z">
                 <w:pPr>
                   <w:spacing w:after="200" w:line="276" w:lineRule="auto"/>
                 </w:pPr>
               </w:pPrChange>
             </w:pPr>
-            <w:del w:id="327" w:author="Xavier Hoenner" w:date="2014-05-01T12:40:00Z">
+            <w:del w:id="329" w:author="Xavier Hoenner" w:date="2014-05-01T12:40:00Z">
               <w:r>
                 <w:rPr>
                   <w:b/>
@@ -5537,16 +5555,16 @@
               <w:ind w:left="720"/>
               <w:outlineLvl w:val="1"/>
               <w:rPr>
-                <w:del w:id="328" w:author="Xavier Hoenner" w:date="2014-05-01T12:40:00Z"/>
+                <w:del w:id="330" w:author="Xavier Hoenner" w:date="2014-05-01T12:40:00Z"/>
                 <w:szCs w:val="24"/>
               </w:rPr>
-              <w:pPrChange w:id="329" w:author="Xavier Hoenner" w:date="2015-08-17T16:27:00Z">
+              <w:pPrChange w:id="331" w:author="Xavier Hoenner" w:date="2015-08-17T16:27:00Z">
                 <w:pPr>
                   <w:spacing w:after="200" w:line="276" w:lineRule="auto"/>
                 </w:pPr>
               </w:pPrChange>
             </w:pPr>
-            <w:del w:id="330" w:author="Xavier Hoenner" w:date="2014-05-01T12:31:00Z">
+            <w:del w:id="332" w:author="Xavier Hoenner" w:date="2014-05-01T12:31:00Z">
               <w:r>
                 <w:rPr>
                   <w:szCs w:val="24"/>
@@ -5559,7 +5577,7 @@
       </w:tr>
       <w:tr>
         <w:trPr>
-          <w:del w:id="331" w:author="Xavier Hoenner" w:date="2014-05-01T12:40:00Z"/>
+          <w:del w:id="333" w:author="Xavier Hoenner" w:date="2014-05-01T12:40:00Z"/>
         </w:trPr>
         <w:tc>
           <w:tcPr>
@@ -5573,17 +5591,17 @@
               <w:ind w:left="720"/>
               <w:outlineLvl w:val="1"/>
               <w:rPr>
-                <w:del w:id="332" w:author="Xavier Hoenner" w:date="2014-05-01T12:40:00Z"/>
+                <w:del w:id="334" w:author="Xavier Hoenner" w:date="2014-05-01T12:40:00Z"/>
                 <w:b/>
                 <w:szCs w:val="24"/>
               </w:rPr>
-              <w:pPrChange w:id="333" w:author="Xavier Hoenner" w:date="2015-08-17T16:27:00Z">
+              <w:pPrChange w:id="335" w:author="Xavier Hoenner" w:date="2015-08-17T16:27:00Z">
                 <w:pPr>
                   <w:spacing w:after="200" w:line="276" w:lineRule="auto"/>
                 </w:pPr>
               </w:pPrChange>
             </w:pPr>
-            <w:del w:id="334" w:author="Xavier Hoenner" w:date="2014-05-01T12:40:00Z">
+            <w:del w:id="336" w:author="Xavier Hoenner" w:date="2014-05-01T12:40:00Z">
               <w:r>
                 <w:rPr>
                   <w:b/>
@@ -5606,16 +5624,16 @@
               <w:ind w:left="720"/>
               <w:outlineLvl w:val="1"/>
               <w:rPr>
-                <w:del w:id="335" w:author="Xavier Hoenner" w:date="2014-05-01T12:40:00Z"/>
+                <w:del w:id="337" w:author="Xavier Hoenner" w:date="2014-05-01T12:40:00Z"/>
                 <w:szCs w:val="24"/>
               </w:rPr>
-              <w:pPrChange w:id="336" w:author="Xavier Hoenner" w:date="2015-08-17T16:27:00Z">
+              <w:pPrChange w:id="338" w:author="Xavier Hoenner" w:date="2015-08-17T16:27:00Z">
                 <w:pPr>
                   <w:spacing w:after="200" w:line="276" w:lineRule="auto"/>
                 </w:pPr>
               </w:pPrChange>
             </w:pPr>
-            <w:del w:id="337" w:author="Xavier Hoenner" w:date="2014-05-01T12:40:00Z">
+            <w:del w:id="339" w:author="Xavier Hoenner" w:date="2014-05-01T12:40:00Z">
               <w:r>
                 <w:rPr>
                   <w:szCs w:val="24"/>
@@ -5641,9 +5659,9 @@
         <w:ind w:left="720"/>
         <w:outlineLvl w:val="1"/>
         <w:rPr>
-          <w:del w:id="338" w:author="Xavier Hoenner" w:date="2014-05-01T12:40:00Z"/>
-        </w:rPr>
-        <w:pPrChange w:id="339" w:author="Xavier Hoenner" w:date="2015-08-17T16:27:00Z">
+          <w:del w:id="340" w:author="Xavier Hoenner" w:date="2014-05-01T12:40:00Z"/>
+        </w:rPr>
+        <w:pPrChange w:id="341" w:author="Xavier Hoenner" w:date="2015-08-17T16:27:00Z">
           <w:pPr/>
         </w:pPrChange>
       </w:pPr>
@@ -5656,13 +5674,13 @@
         <w:ind w:left="720"/>
         <w:outlineLvl w:val="1"/>
         <w:rPr>
-          <w:del w:id="340" w:author="Xavier Hoenner" w:date="2014-05-01T12:40:00Z"/>
-        </w:rPr>
-        <w:pPrChange w:id="341" w:author="Xavier Hoenner" w:date="2015-08-17T16:27:00Z">
+          <w:del w:id="342" w:author="Xavier Hoenner" w:date="2014-05-01T12:40:00Z"/>
+        </w:rPr>
+        <w:pPrChange w:id="343" w:author="Xavier Hoenner" w:date="2015-08-17T16:27:00Z">
           <w:pPr/>
         </w:pPrChange>
       </w:pPr>
-      <w:del w:id="342" w:author="Xavier Hoenner" w:date="2014-05-01T12:40:00Z">
+      <w:del w:id="344" w:author="Xavier Hoenner" w:date="2014-05-01T12:40:00Z">
         <w:r>
           <w:rPr>
             <w:u w:val="single"/>
@@ -5694,15 +5712,15 @@
         <w:ind w:left="720"/>
         <w:outlineLvl w:val="1"/>
         <w:rPr>
-          <w:del w:id="343" w:author="Xavier Hoenner" w:date="2014-05-01T12:40:00Z"/>
-        </w:rPr>
-        <w:pPrChange w:id="344" w:author="Xavier Hoenner" w:date="2015-08-17T16:27:00Z">
+          <w:del w:id="345" w:author="Xavier Hoenner" w:date="2014-05-01T12:40:00Z"/>
+        </w:rPr>
+        <w:pPrChange w:id="346" w:author="Xavier Hoenner" w:date="2015-08-17T16:27:00Z">
           <w:pPr>
             <w:ind w:left="1843" w:hanging="1843"/>
           </w:pPr>
         </w:pPrChange>
       </w:pPr>
-      <w:del w:id="345" w:author="Xavier Hoenner" w:date="2014-05-01T12:40:00Z">
+      <w:del w:id="347" w:author="Xavier Hoenner" w:date="2014-05-01T12:40:00Z">
         <w:r>
           <w:rPr>
             <w:u w:val="single"/>
@@ -5758,15 +5776,15 @@
         <w:ind w:left="720"/>
         <w:outlineLvl w:val="1"/>
         <w:rPr>
-          <w:del w:id="346" w:author="Xavier Hoenner" w:date="2014-05-01T12:40:00Z"/>
-        </w:rPr>
-        <w:pPrChange w:id="347" w:author="Xavier Hoenner" w:date="2015-08-17T16:27:00Z">
+          <w:del w:id="348" w:author="Xavier Hoenner" w:date="2014-05-01T12:40:00Z"/>
+        </w:rPr>
+        <w:pPrChange w:id="349" w:author="Xavier Hoenner" w:date="2015-08-17T16:27:00Z">
           <w:pPr>
             <w:ind w:left="1843" w:hanging="1843"/>
           </w:pPr>
         </w:pPrChange>
       </w:pPr>
-      <w:del w:id="348" w:author="Xavier Hoenner" w:date="2014-05-01T12:40:00Z">
+      <w:del w:id="350" w:author="Xavier Hoenner" w:date="2014-05-01T12:40:00Z">
         <w:r>
           <w:rPr>
             <w:u w:val="single"/>
@@ -5801,15 +5819,15 @@
         <w:ind w:left="720"/>
         <w:outlineLvl w:val="1"/>
         <w:rPr>
-          <w:del w:id="349" w:author="Xavier Hoenner" w:date="2014-05-01T12:40:00Z"/>
-        </w:rPr>
-        <w:pPrChange w:id="350" w:author="Xavier Hoenner" w:date="2015-08-17T16:27:00Z">
+          <w:del w:id="351" w:author="Xavier Hoenner" w:date="2014-05-01T12:40:00Z"/>
+        </w:rPr>
+        <w:pPrChange w:id="352" w:author="Xavier Hoenner" w:date="2015-08-17T16:27:00Z">
           <w:pPr>
             <w:ind w:left="993" w:hanging="993"/>
           </w:pPr>
         </w:pPrChange>
       </w:pPr>
-      <w:del w:id="351" w:author="Xavier Hoenner" w:date="2014-05-01T12:40:00Z">
+      <w:del w:id="353" w:author="Xavier Hoenner" w:date="2014-05-01T12:40:00Z">
         <w:r>
           <w:rPr>
             <w:u w:val="single"/>
@@ -5829,12 +5847,12 @@
           <w:delText>Deployment site name</w:delText>
         </w:r>
       </w:del>
-      <w:del w:id="352" w:author="Xavier Hoenner" w:date="2013-07-11T11:36:00Z">
+      <w:del w:id="354" w:author="Xavier Hoenner" w:date="2013-07-11T11:36:00Z">
         <w:r>
           <w:delText xml:space="preserve"> for the sensor network.</w:delText>
         </w:r>
       </w:del>
-      <w:del w:id="353" w:author="Xavier Hoenner" w:date="2014-05-01T12:40:00Z">
+      <w:del w:id="355" w:author="Xavier Hoenner" w:date="2014-05-01T12:40:00Z">
         <w:r>
           <w:br/>
         </w:r>
@@ -6088,9 +6106,9 @@
         <w:ind w:left="720"/>
         <w:outlineLvl w:val="1"/>
         <w:rPr>
-          <w:del w:id="354" w:author="Xavier Hoenner" w:date="2014-05-01T12:40:00Z"/>
-        </w:rPr>
-        <w:pPrChange w:id="355" w:author="Xavier Hoenner" w:date="2015-08-17T16:27:00Z">
+          <w:del w:id="356" w:author="Xavier Hoenner" w:date="2014-05-01T12:40:00Z"/>
+        </w:rPr>
+        <w:pPrChange w:id="357" w:author="Xavier Hoenner" w:date="2015-08-17T16:27:00Z">
           <w:pPr/>
         </w:pPrChange>
       </w:pPr>
@@ -6103,15 +6121,15 @@
         <w:ind w:left="720"/>
         <w:outlineLvl w:val="1"/>
         <w:rPr>
-          <w:del w:id="356" w:author="Xavier Hoenner" w:date="2014-05-01T12:40:00Z"/>
-        </w:rPr>
-        <w:pPrChange w:id="357" w:author="Xavier Hoenner" w:date="2015-08-17T16:27:00Z">
+          <w:del w:id="358" w:author="Xavier Hoenner" w:date="2014-05-01T12:40:00Z"/>
+        </w:rPr>
+        <w:pPrChange w:id="359" w:author="Xavier Hoenner" w:date="2015-08-17T16:27:00Z">
           <w:pPr>
             <w:pStyle w:val="Heading3"/>
           </w:pPr>
         </w:pPrChange>
       </w:pPr>
-      <w:del w:id="358" w:author="Xavier Hoenner" w:date="2014-05-01T12:40:00Z">
+      <w:del w:id="360" w:author="Xavier Hoenner" w:date="2014-05-01T12:40:00Z">
         <w:r>
           <w:delText>Template</w:delText>
         </w:r>
@@ -6137,7 +6155,7 @@
       <w:tr>
         <w:trPr>
           <w:jc w:val="center"/>
-          <w:del w:id="359" w:author="Xavier Hoenner" w:date="2014-05-01T12:40:00Z"/>
+          <w:del w:id="361" w:author="Xavier Hoenner" w:date="2014-05-01T12:40:00Z"/>
         </w:trPr>
         <w:tc>
           <w:tcPr>
@@ -6152,17 +6170,17 @@
               <w:ind w:left="720"/>
               <w:outlineLvl w:val="1"/>
               <w:rPr>
-                <w:del w:id="360" w:author="Xavier Hoenner" w:date="2014-05-01T12:40:00Z"/>
+                <w:del w:id="362" w:author="Xavier Hoenner" w:date="2014-05-01T12:40:00Z"/>
                 <w:b/>
               </w:rPr>
-              <w:pPrChange w:id="361" w:author="Xavier Hoenner" w:date="2015-08-17T16:27:00Z">
+              <w:pPrChange w:id="363" w:author="Xavier Hoenner" w:date="2015-08-17T16:27:00Z">
                 <w:pPr>
                   <w:spacing w:after="200" w:line="276" w:lineRule="auto"/>
                   <w:jc w:val="center"/>
                 </w:pPr>
               </w:pPrChange>
             </w:pPr>
-            <w:del w:id="362" w:author="Xavier Hoenner" w:date="2014-05-01T12:40:00Z">
+            <w:del w:id="364" w:author="Xavier Hoenner" w:date="2014-05-01T12:40:00Z">
               <w:r>
                 <w:rPr>
                   <w:b/>
@@ -6197,17 +6215,17 @@
               <w:ind w:left="720"/>
               <w:outlineLvl w:val="1"/>
               <w:rPr>
-                <w:del w:id="363" w:author="Xavier Hoenner" w:date="2014-05-01T12:40:00Z"/>
+                <w:del w:id="365" w:author="Xavier Hoenner" w:date="2014-05-01T12:40:00Z"/>
                 <w:b/>
               </w:rPr>
-              <w:pPrChange w:id="364" w:author="Xavier Hoenner" w:date="2015-08-17T16:27:00Z">
+              <w:pPrChange w:id="366" w:author="Xavier Hoenner" w:date="2015-08-17T16:27:00Z">
                 <w:pPr>
                   <w:spacing w:after="200" w:line="276" w:lineRule="auto"/>
                   <w:jc w:val="center"/>
                 </w:pPr>
               </w:pPrChange>
             </w:pPr>
-            <w:del w:id="365" w:author="Xavier Hoenner" w:date="2014-05-01T12:40:00Z">
+            <w:del w:id="367" w:author="Xavier Hoenner" w:date="2014-05-01T12:40:00Z">
               <w:r>
                 <w:rPr>
                   <w:b/>
@@ -6230,17 +6248,17 @@
               <w:ind w:left="720"/>
               <w:outlineLvl w:val="1"/>
               <w:rPr>
-                <w:del w:id="366" w:author="Xavier Hoenner" w:date="2014-05-01T12:40:00Z"/>
+                <w:del w:id="368" w:author="Xavier Hoenner" w:date="2014-05-01T12:40:00Z"/>
                 <w:b/>
               </w:rPr>
-              <w:pPrChange w:id="367" w:author="Xavier Hoenner" w:date="2015-08-17T16:27:00Z">
+              <w:pPrChange w:id="369" w:author="Xavier Hoenner" w:date="2015-08-17T16:27:00Z">
                 <w:pPr>
                   <w:spacing w:after="200" w:line="276" w:lineRule="auto"/>
                   <w:jc w:val="center"/>
                 </w:pPr>
               </w:pPrChange>
             </w:pPr>
-            <w:del w:id="368" w:author="Xavier Hoenner" w:date="2014-05-01T12:40:00Z">
+            <w:del w:id="370" w:author="Xavier Hoenner" w:date="2014-05-01T12:40:00Z">
               <w:r>
                 <w:rPr>
                   <w:b/>
@@ -6263,17 +6281,17 @@
               <w:ind w:left="720"/>
               <w:outlineLvl w:val="1"/>
               <w:rPr>
-                <w:del w:id="369" w:author="Xavier Hoenner" w:date="2014-05-01T12:40:00Z"/>
+                <w:del w:id="371" w:author="Xavier Hoenner" w:date="2014-05-01T12:40:00Z"/>
                 <w:b/>
               </w:rPr>
-              <w:pPrChange w:id="370" w:author="Xavier Hoenner" w:date="2015-08-17T16:27:00Z">
+              <w:pPrChange w:id="372" w:author="Xavier Hoenner" w:date="2015-08-17T16:27:00Z">
                 <w:pPr>
                   <w:spacing w:after="200" w:line="276" w:lineRule="auto"/>
                   <w:jc w:val="center"/>
                 </w:pPr>
               </w:pPrChange>
             </w:pPr>
-            <w:del w:id="371" w:author="Xavier Hoenner" w:date="2014-05-01T12:40:00Z">
+            <w:del w:id="373" w:author="Xavier Hoenner" w:date="2014-05-01T12:40:00Z">
               <w:r>
                 <w:rPr>
                   <w:b/>
@@ -6296,17 +6314,17 @@
               <w:ind w:left="720"/>
               <w:outlineLvl w:val="1"/>
               <w:rPr>
-                <w:del w:id="372" w:author="Xavier Hoenner" w:date="2014-05-01T12:40:00Z"/>
+                <w:del w:id="374" w:author="Xavier Hoenner" w:date="2014-05-01T12:40:00Z"/>
                 <w:b/>
               </w:rPr>
-              <w:pPrChange w:id="373" w:author="Xavier Hoenner" w:date="2015-08-17T16:27:00Z">
+              <w:pPrChange w:id="375" w:author="Xavier Hoenner" w:date="2015-08-17T16:27:00Z">
                 <w:pPr>
                   <w:spacing w:after="200" w:line="276" w:lineRule="auto"/>
                   <w:jc w:val="center"/>
                 </w:pPr>
               </w:pPrChange>
             </w:pPr>
-            <w:del w:id="374" w:author="Xavier Hoenner" w:date="2014-05-01T12:40:00Z">
+            <w:del w:id="376" w:author="Xavier Hoenner" w:date="2014-05-01T12:40:00Z">
               <w:r>
                 <w:rPr>
                   <w:b/>
@@ -6329,17 +6347,17 @@
               <w:ind w:left="720"/>
               <w:outlineLvl w:val="1"/>
               <w:rPr>
-                <w:del w:id="375" w:author="Xavier Hoenner" w:date="2014-05-01T12:40:00Z"/>
+                <w:del w:id="377" w:author="Xavier Hoenner" w:date="2014-05-01T12:40:00Z"/>
                 <w:b/>
               </w:rPr>
-              <w:pPrChange w:id="376" w:author="Xavier Hoenner" w:date="2015-08-17T16:27:00Z">
+              <w:pPrChange w:id="378" w:author="Xavier Hoenner" w:date="2015-08-17T16:27:00Z">
                 <w:pPr>
                   <w:spacing w:after="200" w:line="276" w:lineRule="auto"/>
                   <w:jc w:val="center"/>
                 </w:pPr>
               </w:pPrChange>
             </w:pPr>
-            <w:del w:id="377" w:author="Xavier Hoenner" w:date="2014-05-01T12:40:00Z">
+            <w:del w:id="379" w:author="Xavier Hoenner" w:date="2014-05-01T12:40:00Z">
               <w:r>
                 <w:rPr>
                   <w:b/>
@@ -6362,17 +6380,17 @@
               <w:ind w:left="720"/>
               <w:outlineLvl w:val="1"/>
               <w:rPr>
-                <w:del w:id="378" w:author="Xavier Hoenner" w:date="2014-05-01T12:40:00Z"/>
+                <w:del w:id="380" w:author="Xavier Hoenner" w:date="2014-05-01T12:40:00Z"/>
                 <w:b/>
               </w:rPr>
-              <w:pPrChange w:id="379" w:author="Xavier Hoenner" w:date="2015-08-17T16:27:00Z">
+              <w:pPrChange w:id="381" w:author="Xavier Hoenner" w:date="2015-08-17T16:27:00Z">
                 <w:pPr>
                   <w:spacing w:after="200" w:line="276" w:lineRule="auto"/>
                   <w:jc w:val="center"/>
                 </w:pPr>
               </w:pPrChange>
             </w:pPr>
-            <w:del w:id="380" w:author="Xavier Hoenner" w:date="2014-05-01T12:40:00Z">
+            <w:del w:id="382" w:author="Xavier Hoenner" w:date="2014-05-01T12:40:00Z">
               <w:r>
                 <w:rPr>
                   <w:b/>
@@ -6395,17 +6413,17 @@
               <w:ind w:left="720"/>
               <w:outlineLvl w:val="1"/>
               <w:rPr>
-                <w:del w:id="381" w:author="Xavier Hoenner" w:date="2014-05-01T12:40:00Z"/>
+                <w:del w:id="383" w:author="Xavier Hoenner" w:date="2014-05-01T12:40:00Z"/>
                 <w:b/>
               </w:rPr>
-              <w:pPrChange w:id="382" w:author="Xavier Hoenner" w:date="2015-08-17T16:27:00Z">
+              <w:pPrChange w:id="384" w:author="Xavier Hoenner" w:date="2015-08-17T16:27:00Z">
                 <w:pPr>
                   <w:spacing w:after="200" w:line="276" w:lineRule="auto"/>
                   <w:jc w:val="center"/>
                 </w:pPr>
               </w:pPrChange>
             </w:pPr>
-            <w:del w:id="383" w:author="Xavier Hoenner" w:date="2014-05-01T12:40:00Z">
+            <w:del w:id="385" w:author="Xavier Hoenner" w:date="2014-05-01T12:40:00Z">
               <w:r>
                 <w:rPr>
                   <w:b/>
@@ -6419,7 +6437,7 @@
       <w:tr>
         <w:trPr>
           <w:jc w:val="center"/>
-          <w:del w:id="384" w:author="Xavier Hoenner" w:date="2014-05-01T12:40:00Z"/>
+          <w:del w:id="386" w:author="Xavier Hoenner" w:date="2014-05-01T12:40:00Z"/>
         </w:trPr>
         <w:tc>
           <w:tcPr>
@@ -6434,16 +6452,16 @@
               <w:ind w:left="720"/>
               <w:outlineLvl w:val="1"/>
               <w:rPr>
-                <w:del w:id="385" w:author="Xavier Hoenner" w:date="2014-05-01T12:40:00Z"/>
-              </w:rPr>
-              <w:pPrChange w:id="386" w:author="Xavier Hoenner" w:date="2015-08-17T16:27:00Z">
+                <w:del w:id="387" w:author="Xavier Hoenner" w:date="2014-05-01T12:40:00Z"/>
+              </w:rPr>
+              <w:pPrChange w:id="388" w:author="Xavier Hoenner" w:date="2015-08-17T16:27:00Z">
                 <w:pPr>
                   <w:spacing w:after="200" w:line="276" w:lineRule="auto"/>
                   <w:jc w:val="center"/>
                 </w:pPr>
               </w:pPrChange>
             </w:pPr>
-            <w:del w:id="387" w:author="Xavier Hoenner" w:date="2014-05-01T12:40:00Z">
+            <w:del w:id="389" w:author="Xavier Hoenner" w:date="2014-05-01T12:40:00Z">
               <w:r>
                 <w:delText>Sensor code</w:delText>
               </w:r>
@@ -6463,16 +6481,16 @@
               <w:ind w:left="720"/>
               <w:outlineLvl w:val="1"/>
               <w:rPr>
-                <w:del w:id="388" w:author="Xavier Hoenner" w:date="2014-05-01T12:40:00Z"/>
-              </w:rPr>
-              <w:pPrChange w:id="389" w:author="Xavier Hoenner" w:date="2015-08-17T16:27:00Z">
+                <w:del w:id="390" w:author="Xavier Hoenner" w:date="2014-05-01T12:40:00Z"/>
+              </w:rPr>
+              <w:pPrChange w:id="391" w:author="Xavier Hoenner" w:date="2015-08-17T16:27:00Z">
                 <w:pPr>
                   <w:spacing w:after="200" w:line="276" w:lineRule="auto"/>
                   <w:jc w:val="center"/>
                 </w:pPr>
               </w:pPrChange>
             </w:pPr>
-            <w:del w:id="390" w:author="Xavier Hoenner" w:date="2014-05-01T12:40:00Z">
+            <w:del w:id="392" w:author="Xavier Hoenner" w:date="2014-05-01T12:40:00Z">
               <w:r>
                 <w:delText>Sensor depth</w:delText>
               </w:r>
@@ -6492,16 +6510,16 @@
               <w:ind w:left="720"/>
               <w:outlineLvl w:val="1"/>
               <w:rPr>
-                <w:del w:id="391" w:author="Xavier Hoenner" w:date="2014-05-01T12:40:00Z"/>
-              </w:rPr>
-              <w:pPrChange w:id="392" w:author="Xavier Hoenner" w:date="2015-08-17T16:27:00Z">
+                <w:del w:id="393" w:author="Xavier Hoenner" w:date="2014-05-01T12:40:00Z"/>
+              </w:rPr>
+              <w:pPrChange w:id="394" w:author="Xavier Hoenner" w:date="2015-08-17T16:27:00Z">
                 <w:pPr>
                   <w:spacing w:after="200" w:line="276" w:lineRule="auto"/>
                   <w:jc w:val="center"/>
                 </w:pPr>
               </w:pPrChange>
             </w:pPr>
-            <w:del w:id="393" w:author="Xavier Hoenner" w:date="2014-05-01T12:40:00Z">
+            <w:del w:id="395" w:author="Xavier Hoenner" w:date="2014-05-01T12:40:00Z">
               <w:r>
                 <w:delText>QC’d data</w:delText>
               </w:r>
@@ -6521,16 +6539,16 @@
               <w:ind w:left="720"/>
               <w:outlineLvl w:val="1"/>
               <w:rPr>
-                <w:del w:id="394" w:author="Xavier Hoenner" w:date="2014-05-01T12:40:00Z"/>
-              </w:rPr>
-              <w:pPrChange w:id="395" w:author="Xavier Hoenner" w:date="2015-08-17T16:27:00Z">
+                <w:del w:id="396" w:author="Xavier Hoenner" w:date="2014-05-01T12:40:00Z"/>
+              </w:rPr>
+              <w:pPrChange w:id="397" w:author="Xavier Hoenner" w:date="2015-08-17T16:27:00Z">
                 <w:pPr>
                   <w:spacing w:after="200" w:line="276" w:lineRule="auto"/>
                   <w:jc w:val="center"/>
                 </w:pPr>
               </w:pPrChange>
             </w:pPr>
-            <w:del w:id="396" w:author="Xavier Hoenner" w:date="2014-05-01T12:40:00Z">
+            <w:del w:id="398" w:author="Xavier Hoenner" w:date="2014-05-01T12:40:00Z">
               <w:r>
                 <w:delText>Start</w:delText>
               </w:r>
@@ -6550,16 +6568,16 @@
               <w:ind w:left="720"/>
               <w:outlineLvl w:val="1"/>
               <w:rPr>
-                <w:del w:id="397" w:author="Xavier Hoenner" w:date="2014-05-01T12:40:00Z"/>
-              </w:rPr>
-              <w:pPrChange w:id="398" w:author="Xavier Hoenner" w:date="2015-08-17T16:27:00Z">
+                <w:del w:id="399" w:author="Xavier Hoenner" w:date="2014-05-01T12:40:00Z"/>
+              </w:rPr>
+              <w:pPrChange w:id="400" w:author="Xavier Hoenner" w:date="2015-08-17T16:27:00Z">
                 <w:pPr>
                   <w:spacing w:after="200" w:line="276" w:lineRule="auto"/>
                   <w:jc w:val="center"/>
                 </w:pPr>
               </w:pPrChange>
             </w:pPr>
-            <w:del w:id="399" w:author="Xavier Hoenner" w:date="2014-05-01T12:40:00Z">
+            <w:del w:id="401" w:author="Xavier Hoenner" w:date="2014-05-01T12:40:00Z">
               <w:r>
                 <w:delText>End</w:delText>
               </w:r>
@@ -6579,16 +6597,16 @@
               <w:ind w:left="720"/>
               <w:outlineLvl w:val="1"/>
               <w:rPr>
-                <w:del w:id="400" w:author="Xavier Hoenner" w:date="2014-05-01T12:40:00Z"/>
-              </w:rPr>
-              <w:pPrChange w:id="401" w:author="Xavier Hoenner" w:date="2015-08-17T16:27:00Z">
+                <w:del w:id="402" w:author="Xavier Hoenner" w:date="2014-05-01T12:40:00Z"/>
+              </w:rPr>
+              <w:pPrChange w:id="403" w:author="Xavier Hoenner" w:date="2015-08-17T16:27:00Z">
                 <w:pPr>
                   <w:spacing w:after="200" w:line="276" w:lineRule="auto"/>
                   <w:jc w:val="center"/>
                 </w:pPr>
               </w:pPrChange>
             </w:pPr>
-            <w:del w:id="402" w:author="Xavier Hoenner" w:date="2014-05-01T12:40:00Z">
+            <w:del w:id="404" w:author="Xavier Hoenner" w:date="2014-05-01T12:40:00Z">
               <w:r>
                 <w:delText>Time coverage (days)</w:delText>
               </w:r>
@@ -6608,16 +6626,16 @@
               <w:ind w:left="720"/>
               <w:outlineLvl w:val="1"/>
               <w:rPr>
-                <w:del w:id="403" w:author="Xavier Hoenner" w:date="2014-05-01T12:40:00Z"/>
-              </w:rPr>
-              <w:pPrChange w:id="404" w:author="Xavier Hoenner" w:date="2015-08-17T16:27:00Z">
+                <w:del w:id="405" w:author="Xavier Hoenner" w:date="2014-05-01T12:40:00Z"/>
+              </w:rPr>
+              <w:pPrChange w:id="406" w:author="Xavier Hoenner" w:date="2015-08-17T16:27:00Z">
                 <w:pPr>
                   <w:spacing w:after="200" w:line="276" w:lineRule="auto"/>
                   <w:jc w:val="center"/>
                 </w:pPr>
               </w:pPrChange>
             </w:pPr>
-            <w:del w:id="405" w:author="Xavier Hoenner" w:date="2014-05-01T12:40:00Z">
+            <w:del w:id="407" w:author="Xavier Hoenner" w:date="2014-05-01T12:40:00Z">
               <w:r>
                 <w:delText>Time to upload data (days)</w:delText>
               </w:r>
@@ -6637,16 +6655,16 @@
               <w:ind w:left="720"/>
               <w:outlineLvl w:val="1"/>
               <w:rPr>
-                <w:del w:id="406" w:author="Xavier Hoenner" w:date="2014-05-01T12:40:00Z"/>
-              </w:rPr>
-              <w:pPrChange w:id="407" w:author="Xavier Hoenner" w:date="2015-08-17T16:27:00Z">
+                <w:del w:id="408" w:author="Xavier Hoenner" w:date="2014-05-01T12:40:00Z"/>
+              </w:rPr>
+              <w:pPrChange w:id="409" w:author="Xavier Hoenner" w:date="2015-08-17T16:27:00Z">
                 <w:pPr>
                   <w:spacing w:after="200" w:line="276" w:lineRule="auto"/>
                   <w:jc w:val="center"/>
                 </w:pPr>
               </w:pPrChange>
             </w:pPr>
-            <w:del w:id="408" w:author="Xavier Hoenner" w:date="2014-05-01T12:40:00Z">
+            <w:del w:id="410" w:author="Xavier Hoenner" w:date="2014-05-01T12:40:00Z">
               <w:r>
                 <w:delText>Time to publish data (days)</w:delText>
               </w:r>
@@ -6657,7 +6675,7 @@
       <w:tr>
         <w:trPr>
           <w:jc w:val="center"/>
-          <w:del w:id="409" w:author="Xavier Hoenner" w:date="2014-05-01T12:40:00Z"/>
+          <w:del w:id="411" w:author="Xavier Hoenner" w:date="2014-05-01T12:40:00Z"/>
         </w:trPr>
         <w:tc>
           <w:tcPr>
@@ -6674,16 +6692,16 @@
               <w:ind w:left="720"/>
               <w:outlineLvl w:val="1"/>
               <w:rPr>
-                <w:del w:id="410" w:author="Xavier Hoenner" w:date="2014-05-01T12:40:00Z"/>
-              </w:rPr>
-              <w:pPrChange w:id="411" w:author="Xavier Hoenner" w:date="2015-08-17T16:27:00Z">
+                <w:del w:id="412" w:author="Xavier Hoenner" w:date="2014-05-01T12:40:00Z"/>
+              </w:rPr>
+              <w:pPrChange w:id="413" w:author="Xavier Hoenner" w:date="2015-08-17T16:27:00Z">
                 <w:pPr>
                   <w:spacing w:after="200" w:line="276" w:lineRule="auto"/>
                   <w:jc w:val="center"/>
                 </w:pPr>
               </w:pPrChange>
             </w:pPr>
-            <w:del w:id="412" w:author="Xavier Hoenner" w:date="2014-05-01T12:40:00Z">
+            <w:del w:id="414" w:author="Xavier Hoenner" w:date="2014-05-01T12:40:00Z">
               <w:r>
                 <w:delText>Headers = ‘site_name’</w:delText>
               </w:r>
@@ -6694,7 +6712,7 @@
       <w:tr>
         <w:trPr>
           <w:jc w:val="center"/>
-          <w:del w:id="413" w:author="Xavier Hoenner" w:date="2014-05-01T12:40:00Z"/>
+          <w:del w:id="415" w:author="Xavier Hoenner" w:date="2014-05-01T12:40:00Z"/>
         </w:trPr>
         <w:tc>
           <w:tcPr>
@@ -6711,15 +6729,15 @@
               <w:ind w:left="720"/>
               <w:outlineLvl w:val="1"/>
               <w:rPr>
-                <w:del w:id="414" w:author="Xavier Hoenner" w:date="2014-05-01T12:40:00Z"/>
-              </w:rPr>
-              <w:pPrChange w:id="415" w:author="Xavier Hoenner" w:date="2015-08-17T16:27:00Z">
+                <w:del w:id="416" w:author="Xavier Hoenner" w:date="2014-05-01T12:40:00Z"/>
+              </w:rPr>
+              <w:pPrChange w:id="417" w:author="Xavier Hoenner" w:date="2015-08-17T16:27:00Z">
                 <w:pPr>
                   <w:spacing w:after="200" w:line="276" w:lineRule="auto"/>
                 </w:pPr>
               </w:pPrChange>
             </w:pPr>
-            <w:del w:id="416" w:author="Xavier Hoenner" w:date="2014-05-01T12:40:00Z">
+            <w:del w:id="418" w:author="Xavier Hoenner" w:date="2014-05-01T12:40:00Z">
               <w:r>
                 <w:delText>Sub-headers = ‘missing_info’</w:delText>
               </w:r>
@@ -6730,35 +6748,11 @@
       <w:tr>
         <w:trPr>
           <w:jc w:val="center"/>
-          <w:del w:id="417" w:author="Xavier Hoenner" w:date="2014-05-01T12:40:00Z"/>
+          <w:del w:id="419" w:author="Xavier Hoenner" w:date="2014-05-01T12:40:00Z"/>
         </w:trPr>
         <w:tc>
           <w:tcPr>
             <w:tcW w:w="475" w:type="pct"/>
-            <w:vAlign w:val="center"/>
-          </w:tcPr>
-          <w:p>
-            <w:pPr>
-              <w:keepNext/>
-              <w:keepLines/>
-              <w:spacing w:line="360" w:lineRule="auto"/>
-              <w:ind w:left="720"/>
-              <w:outlineLvl w:val="1"/>
-              <w:rPr>
-                <w:del w:id="418" w:author="Xavier Hoenner" w:date="2014-05-01T12:40:00Z"/>
-              </w:rPr>
-              <w:pPrChange w:id="419" w:author="Xavier Hoenner" w:date="2015-08-17T16:27:00Z">
-                <w:pPr>
-                  <w:spacing w:after="200" w:line="276" w:lineRule="auto"/>
-                  <w:jc w:val="center"/>
-                </w:pPr>
-              </w:pPrChange>
-            </w:pPr>
-          </w:p>
-        </w:tc>
-        <w:tc>
-          <w:tcPr>
-            <w:tcW w:w="572" w:type="pct"/>
             <w:vAlign w:val="center"/>
           </w:tcPr>
           <w:p>
@@ -6782,7 +6776,7 @@
         </w:tc>
         <w:tc>
           <w:tcPr>
-            <w:tcW w:w="764" w:type="pct"/>
+            <w:tcW w:w="572" w:type="pct"/>
             <w:vAlign w:val="center"/>
           </w:tcPr>
           <w:p>
@@ -6806,7 +6800,7 @@
         </w:tc>
         <w:tc>
           <w:tcPr>
-            <w:tcW w:w="405" w:type="pct"/>
+            <w:tcW w:w="764" w:type="pct"/>
             <w:vAlign w:val="center"/>
           </w:tcPr>
           <w:p>
@@ -6830,7 +6824,7 @@
         </w:tc>
         <w:tc>
           <w:tcPr>
-            <w:tcW w:w="477" w:type="pct"/>
+            <w:tcW w:w="405" w:type="pct"/>
             <w:vAlign w:val="center"/>
           </w:tcPr>
           <w:p>
@@ -6854,7 +6848,7 @@
         </w:tc>
         <w:tc>
           <w:tcPr>
-            <w:tcW w:w="769" w:type="pct"/>
+            <w:tcW w:w="477" w:type="pct"/>
             <w:vAlign w:val="center"/>
           </w:tcPr>
           <w:p>
@@ -6916,6 +6910,30 @@
                 <w:del w:id="432" w:author="Xavier Hoenner" w:date="2014-05-01T12:40:00Z"/>
               </w:rPr>
               <w:pPrChange w:id="433" w:author="Xavier Hoenner" w:date="2015-08-17T16:27:00Z">
+                <w:pPr>
+                  <w:spacing w:after="200" w:line="276" w:lineRule="auto"/>
+                  <w:jc w:val="center"/>
+                </w:pPr>
+              </w:pPrChange>
+            </w:pPr>
+          </w:p>
+        </w:tc>
+        <w:tc>
+          <w:tcPr>
+            <w:tcW w:w="769" w:type="pct"/>
+            <w:vAlign w:val="center"/>
+          </w:tcPr>
+          <w:p>
+            <w:pPr>
+              <w:keepNext/>
+              <w:keepLines/>
+              <w:spacing w:line="360" w:lineRule="auto"/>
+              <w:ind w:left="720"/>
+              <w:outlineLvl w:val="1"/>
+              <w:rPr>
+                <w:del w:id="434" w:author="Xavier Hoenner" w:date="2014-05-01T12:40:00Z"/>
+              </w:rPr>
+              <w:pPrChange w:id="435" w:author="Xavier Hoenner" w:date="2015-08-17T16:27:00Z">
                 <w:pPr>
                   <w:spacing w:after="200" w:line="276" w:lineRule="auto"/>
                   <w:jc w:val="center"/>
@@ -6935,7 +6953,7 @@
         <w:rPr>
           <w:szCs w:val="24"/>
         </w:rPr>
-        <w:pPrChange w:id="434" w:author="Xavier Hoenner" w:date="2015-08-17T16:27:00Z">
+        <w:pPrChange w:id="436" w:author="Xavier Hoenner" w:date="2015-08-17T16:27:00Z">
           <w:pPr/>
         </w:pPrChange>
       </w:pPr>
@@ -7010,12 +7028,12 @@
     <w:r>
       <w:t xml:space="preserve">FAIMMS – Report templates – </w:t>
     </w:r>
-    <w:del w:id="435" w:author="Xavier Hoenner" w:date="2013-07-11T11:40:00Z">
+    <w:del w:id="437" w:author="Xavier Hoenner" w:date="2013-07-11T11:40:00Z">
       <w:r>
         <w:delText>24/06</w:delText>
       </w:r>
     </w:del>
-    <w:ins w:id="436" w:author="Xavier Hoenner" w:date="2014-07-02T15:09:00Z">
+    <w:ins w:id="438" w:author="Xavier Hoenner" w:date="2014-07-02T15:09:00Z">
       <w:r>
         <w:fldChar w:fldCharType="begin"/>
       </w:r>
@@ -7026,20 +7044,20 @@
     <w:r>
       <w:fldChar w:fldCharType="separate"/>
     </w:r>
-    <w:ins w:id="437" w:author="Xavier Hoenner" w:date="2015-08-18T15:11:00Z">
+    <w:ins w:id="439" w:author="Xavier Hoenner" w:date="2015-09-03T11:02:00Z">
       <w:r>
         <w:rPr>
           <w:noProof/>
         </w:rPr>
-        <w:t>18/08/2015</w:t>
+        <w:t>3/09/2015</w:t>
       </w:r>
     </w:ins>
-    <w:ins w:id="438" w:author="Xavier Hoenner" w:date="2014-07-02T15:09:00Z">
+    <w:ins w:id="440" w:author="Xavier Hoenner" w:date="2014-07-02T15:09:00Z">
       <w:r>
         <w:fldChar w:fldCharType="end"/>
       </w:r>
     </w:ins>
-    <w:del w:id="439" w:author="Xavier Hoenner" w:date="2014-05-01T12:29:00Z">
+    <w:del w:id="441" w:author="Xavier Hoenner" w:date="2014-05-01T12:29:00Z">
       <w:r>
         <w:delText>/2013</w:delText>
       </w:r>

</xml_diff>